<commit_message>
Specifikace Update snad posledni
</commit_message>
<xml_diff>
--- a/Specifikace/specifikace.docx
+++ b/Specifikace/specifikace.docx
@@ -346,41 +346,15 @@
         </w:rPr>
         <w:tab/>
       </w:r>
-      <w:r>
-        <w:rPr>
-          <w:rFonts w:ascii="Arial" w:hAnsi="Arial" w:cs="Arial"/>
-          <w:color w:val="111111"/>
-        </w:rPr>
-        <w:fldChar w:fldCharType="begin"/>
-      </w:r>
-      <w:r>
-        <w:rPr>
-          <w:rFonts w:ascii="Arial" w:hAnsi="Arial" w:cs="Arial"/>
-          <w:color w:val="111111"/>
-        </w:rPr>
-        <w:instrText xml:space="preserve"> HYPERLINK "mailto:hrudalu@students.zcu.cz" </w:instrText>
-      </w:r>
-      <w:r>
-        <w:rPr>
-          <w:rFonts w:ascii="Arial" w:hAnsi="Arial" w:cs="Arial"/>
-          <w:color w:val="111111"/>
-        </w:rPr>
-        <w:fldChar w:fldCharType="separate"/>
-      </w:r>
-      <w:r>
-        <w:rPr>
-          <w:rStyle w:val="Hyperlink"/>
-          <w:rFonts w:ascii="Arial" w:hAnsi="Arial" w:cs="Arial"/>
-        </w:rPr>
-        <w:t>hrudalu@students.zcu.cz</w:t>
-      </w:r>
-      <w:r>
-        <w:rPr>
-          <w:rFonts w:ascii="Arial" w:hAnsi="Arial" w:cs="Arial"/>
-          <w:color w:val="111111"/>
-        </w:rPr>
-        <w:fldChar w:fldCharType="end"/>
-      </w:r>
+      <w:hyperlink r:id="rId7" w:history="1">
+        <w:r>
+          <w:rPr>
+            <w:rStyle w:val="Hyperlink"/>
+            <w:rFonts w:ascii="Arial" w:hAnsi="Arial" w:cs="Arial"/>
+          </w:rPr>
+          <w:t>hrudalu@students.zcu.cz</w:t>
+        </w:r>
+      </w:hyperlink>
     </w:p>
     <w:p>
       <w:pPr>
@@ -416,58 +390,23 @@
         </w:rPr>
         <w:tab/>
       </w:r>
-      <w:r>
-        <w:rPr>
-          <w:rFonts w:ascii="Arial" w:hAnsi="Arial" w:cs="Arial"/>
-        </w:rPr>
-        <w:fldChar w:fldCharType="begin"/>
-      </w:r>
-      <w:r>
-        <w:rPr>
-          <w:rFonts w:ascii="Arial" w:hAnsi="Arial" w:cs="Arial"/>
-        </w:rPr>
-        <w:instrText xml:space="preserve"> HYPERLINK "mailto:BarattaStepan</w:instrText>
-      </w:r>
-      <w:r>
-        <w:rPr>
-          <w:rFonts w:ascii="Arial" w:hAnsi="Arial" w:cs="Arial"/>
-          <w:lang w:val="en-US"/>
-        </w:rPr>
-        <w:instrText>@gmail.com</w:instrText>
-      </w:r>
-      <w:r>
-        <w:rPr>
-          <w:rFonts w:ascii="Arial" w:hAnsi="Arial" w:cs="Arial"/>
-        </w:rPr>
-        <w:instrText xml:space="preserve">" </w:instrText>
-      </w:r>
-      <w:r>
-        <w:rPr>
-          <w:rFonts w:ascii="Arial" w:hAnsi="Arial" w:cs="Arial"/>
-        </w:rPr>
-        <w:fldChar w:fldCharType="separate"/>
-      </w:r>
-      <w:r>
-        <w:rPr>
-          <w:rStyle w:val="Hyperlink"/>
-          <w:rFonts w:ascii="Arial" w:hAnsi="Arial" w:cs="Arial"/>
-        </w:rPr>
-        <w:t>BarattaStepan</w:t>
-      </w:r>
-      <w:r>
-        <w:rPr>
-          <w:rStyle w:val="Hyperlink"/>
-          <w:rFonts w:ascii="Arial" w:hAnsi="Arial" w:cs="Arial"/>
-          <w:lang w:val="en-US"/>
-        </w:rPr>
-        <w:t>@gmail.com</w:t>
-      </w:r>
-      <w:r>
-        <w:rPr>
-          <w:rFonts w:ascii="Arial" w:hAnsi="Arial" w:cs="Arial"/>
-        </w:rPr>
-        <w:fldChar w:fldCharType="end"/>
-      </w:r>
+      <w:hyperlink r:id="rId8" w:history="1">
+        <w:r>
+          <w:rPr>
+            <w:rStyle w:val="Hyperlink"/>
+            <w:rFonts w:ascii="Arial" w:hAnsi="Arial" w:cs="Arial"/>
+          </w:rPr>
+          <w:t>BarattaStepan</w:t>
+        </w:r>
+        <w:r>
+          <w:rPr>
+            <w:rStyle w:val="Hyperlink"/>
+            <w:rFonts w:ascii="Arial" w:hAnsi="Arial" w:cs="Arial"/>
+            <w:lang w:val="en-US"/>
+          </w:rPr>
+          <w:t>@gmail.com</w:t>
+        </w:r>
+      </w:hyperlink>
       <w:r>
         <w:rPr>
           <w:rFonts w:ascii="Arial" w:hAnsi="Arial" w:cs="Arial"/>
@@ -491,17 +430,55 @@
           <w:rFonts w:ascii="Arial" w:hAnsi="Arial" w:cs="Arial"/>
           <w:lang w:val="en-US"/>
         </w:rPr>
-        <w:t xml:space="preserve">Jan </w:t>
-      </w:r>
-      <w:proofErr w:type="spellStart"/>
+        <w:t>Jan Albl</w:t>
+      </w:r>
       <w:r>
         <w:rPr>
           <w:rFonts w:ascii="Arial" w:hAnsi="Arial" w:cs="Arial"/>
           <w:lang w:val="en-US"/>
         </w:rPr>
-        <w:t>Albl</w:t>
-      </w:r>
-      <w:proofErr w:type="spellEnd"/>
+        <w:tab/>
+      </w:r>
+      <w:r>
+        <w:rPr>
+          <w:rFonts w:ascii="Arial" w:hAnsi="Arial" w:cs="Arial"/>
+          <w:lang w:val="en-US"/>
+        </w:rPr>
+        <w:tab/>
+      </w:r>
+      <w:r>
+        <w:rPr>
+          <w:rFonts w:ascii="Arial" w:hAnsi="Arial" w:cs="Arial"/>
+          <w:lang w:val="en-US"/>
+        </w:rPr>
+        <w:tab/>
+      </w:r>
+      <w:r>
+        <w:rPr>
+          <w:rFonts w:ascii="Arial" w:hAnsi="Arial" w:cs="Arial"/>
+          <w:lang w:val="en-US"/>
+        </w:rPr>
+        <w:tab/>
+      </w:r>
+      <w:hyperlink r:id="rId9" w:history="1">
+        <w:r>
+          <w:rPr>
+            <w:rStyle w:val="Hyperlink"/>
+            <w:rFonts w:ascii="Arial" w:hAnsi="Arial" w:cs="Arial"/>
+            <w:lang w:val="en-US"/>
+          </w:rPr>
+          <w:t>alblj@students.zcu.cz</w:t>
+        </w:r>
+      </w:hyperlink>
+      <w:r>
+        <w:rPr>
+          <w:rFonts w:ascii="Arial" w:hAnsi="Arial" w:cs="Arial"/>
+          <w:lang w:val="en-US"/>
+        </w:rPr>
+        <w:tab/>
+      </w:r>
+      <w:bookmarkStart w:id="0" w:name="_GoBack"/>
+      <w:bookmarkEnd w:id="0"/>
     </w:p>
     <w:p>
       <w:pPr>
@@ -513,41 +490,51 @@
           <w:lang w:val="en-US"/>
         </w:rPr>
       </w:pPr>
-      <w:proofErr w:type="spellStart"/>
       <w:r>
         <w:rPr>
           <w:rFonts w:ascii="Arial" w:hAnsi="Arial" w:cs="Arial"/>
           <w:lang w:val="en-US"/>
         </w:rPr>
-        <w:t>Tomáš</w:t>
-      </w:r>
-      <w:proofErr w:type="spellEnd"/>
+        <w:t>Tomáš Matějka</w:t>
+      </w:r>
       <w:r>
         <w:rPr>
           <w:rFonts w:ascii="Arial" w:hAnsi="Arial" w:cs="Arial"/>
           <w:lang w:val="en-US"/>
         </w:rPr>
-        <w:t xml:space="preserve"> </w:t>
-      </w:r>
-      <w:proofErr w:type="spellStart"/>
+        <w:tab/>
+      </w:r>
       <w:r>
         <w:rPr>
           <w:rFonts w:ascii="Arial" w:hAnsi="Arial" w:cs="Arial"/>
           <w:lang w:val="en-US"/>
         </w:rPr>
-        <w:t>Matějka</w:t>
-      </w:r>
-      <w:proofErr w:type="spellEnd"/>
-    </w:p>
-    <w:p>
-      <w:pPr>
-        <w:pStyle w:val="Textbodyindent"/>
-        <w:ind w:left="0"/>
-        <w:jc w:val="both"/>
+        <w:tab/>
+      </w:r>
+      <w:r>
         <w:rPr>
           <w:rFonts w:ascii="Arial" w:hAnsi="Arial" w:cs="Arial"/>
-        </w:rPr>
-      </w:pPr>
+          <w:lang w:val="en-US"/>
+        </w:rPr>
+        <w:tab/>
+      </w:r>
+      <w:hyperlink r:id="rId10" w:history="1">
+        <w:r>
+          <w:rPr>
+            <w:rStyle w:val="Hyperlink"/>
+            <w:rFonts w:ascii="Arial" w:hAnsi="Arial" w:cs="Arial"/>
+            <w:lang w:val="en-US"/>
+          </w:rPr>
+          <w:t>matejka@students.zcu.cz</w:t>
+        </w:r>
+      </w:hyperlink>
+      <w:r>
+        <w:rPr>
+          <w:rFonts w:ascii="Arial" w:hAnsi="Arial" w:cs="Arial"/>
+          <w:lang w:val="en-US"/>
+        </w:rPr>
+        <w:tab/>
+      </w:r>
     </w:p>
     <w:p>
       <w:pPr>
@@ -2284,7 +2271,7 @@
           <w:lang w:val="cs-CZ"/>
         </w:rPr>
       </w:pPr>
-      <w:bookmarkStart w:id="0" w:name="__RefHeading___Toc224035859"/>
+      <w:bookmarkStart w:id="1" w:name="__RefHeading___Toc224035859"/>
       <w:r>
         <w:rPr>
           <w:sz w:val="22"/>
@@ -2294,7 +2281,7 @@
         <w:lastRenderedPageBreak/>
         <w:t>Úvod</w:t>
       </w:r>
-      <w:bookmarkEnd w:id="0"/>
+      <w:bookmarkEnd w:id="1"/>
     </w:p>
     <w:p>
       <w:pPr>
@@ -2304,14 +2291,14 @@
           <w:numId w:val="2"/>
         </w:numPr>
       </w:pPr>
-      <w:bookmarkStart w:id="1" w:name="__RefHeading___Toc224035860"/>
+      <w:bookmarkStart w:id="2" w:name="__RefHeading___Toc224035860"/>
       <w:r>
         <w:rPr>
           <w:lang w:val="cs-CZ"/>
         </w:rPr>
         <w:t>Předmět specifikace</w:t>
       </w:r>
-      <w:bookmarkEnd w:id="1"/>
+      <w:bookmarkEnd w:id="2"/>
     </w:p>
     <w:p>
       <w:pPr>
@@ -2358,14 +2345,14 @@
           <w:lang w:val="cs-CZ"/>
         </w:rPr>
       </w:pPr>
-      <w:bookmarkStart w:id="2" w:name="__RefHeading___Toc224035861"/>
+      <w:bookmarkStart w:id="3" w:name="__RefHeading___Toc224035861"/>
       <w:r>
         <w:rPr>
           <w:lang w:val="cs-CZ"/>
         </w:rPr>
         <w:t>Typografické konvence</w:t>
       </w:r>
-      <w:bookmarkEnd w:id="2"/>
+      <w:bookmarkEnd w:id="3"/>
     </w:p>
     <w:p>
       <w:pPr>
@@ -2394,14 +2381,14 @@
           <w:lang w:val="cs-CZ"/>
         </w:rPr>
       </w:pPr>
-      <w:bookmarkStart w:id="3" w:name="__RefHeading___Toc224035862"/>
+      <w:bookmarkStart w:id="4" w:name="__RefHeading___Toc224035862"/>
       <w:r>
         <w:rPr>
           <w:lang w:val="cs-CZ"/>
         </w:rPr>
         <w:t>Cílové publikum</w:t>
       </w:r>
-      <w:bookmarkEnd w:id="3"/>
+      <w:bookmarkEnd w:id="4"/>
     </w:p>
     <w:p>
       <w:pPr>
@@ -2476,14 +2463,14 @@
           <w:lang w:val="cs-CZ"/>
         </w:rPr>
       </w:pPr>
-      <w:bookmarkStart w:id="4" w:name="__RefHeading___Toc224035863"/>
+      <w:bookmarkStart w:id="5" w:name="__RefHeading___Toc224035863"/>
       <w:r>
         <w:rPr>
           <w:lang w:val="cs-CZ"/>
         </w:rPr>
         <w:t>Rozsah projektu</w:t>
       </w:r>
-      <w:bookmarkEnd w:id="4"/>
+      <w:bookmarkEnd w:id="5"/>
     </w:p>
     <w:p>
       <w:pPr>
@@ -2598,14 +2585,14 @@
           <w:lang w:val="cs-CZ"/>
         </w:rPr>
       </w:pPr>
-      <w:bookmarkStart w:id="5" w:name="__RefHeading___Toc224035864"/>
+      <w:bookmarkStart w:id="6" w:name="__RefHeading___Toc224035864"/>
       <w:r>
         <w:rPr>
           <w:lang w:val="cs-CZ"/>
         </w:rPr>
         <w:t>Odkazy</w:t>
       </w:r>
-      <w:bookmarkEnd w:id="5"/>
+      <w:bookmarkEnd w:id="6"/>
     </w:p>
     <w:p>
       <w:pPr>
@@ -2649,30 +2636,14 @@
           <w:sz w:val="20"/>
         </w:rPr>
       </w:pPr>
-      <w:bookmarkStart w:id="6" w:name="__RefHeading___Toc224035865"/>
-      <w:proofErr w:type="spellStart"/>
+      <w:bookmarkStart w:id="7" w:name="__RefHeading___Toc224035865"/>
       <w:r>
         <w:rPr>
           <w:sz w:val="20"/>
         </w:rPr>
-        <w:t>Obecný</w:t>
-      </w:r>
-      <w:proofErr w:type="spellEnd"/>
-      <w:r>
-        <w:rPr>
-          <w:sz w:val="20"/>
-        </w:rPr>
-        <w:t xml:space="preserve"> </w:t>
-      </w:r>
-      <w:proofErr w:type="spellStart"/>
-      <w:r>
-        <w:rPr>
-          <w:sz w:val="20"/>
-        </w:rPr>
-        <w:t>popis</w:t>
-      </w:r>
-      <w:bookmarkEnd w:id="6"/>
-      <w:proofErr w:type="spellEnd"/>
+        <w:t>Obecný popis</w:t>
+      </w:r>
+      <w:bookmarkEnd w:id="7"/>
     </w:p>
     <w:p>
       <w:pPr>
@@ -2685,14 +2656,14 @@
           <w:lang w:val="cs-CZ"/>
         </w:rPr>
       </w:pPr>
-      <w:bookmarkStart w:id="7" w:name="__RefHeading___Toc224035866"/>
+      <w:bookmarkStart w:id="8" w:name="__RefHeading___Toc224035866"/>
       <w:r>
         <w:rPr>
           <w:lang w:val="cs-CZ"/>
         </w:rPr>
         <w:t>Kontext systému</w:t>
       </w:r>
-      <w:bookmarkEnd w:id="7"/>
+      <w:bookmarkEnd w:id="8"/>
     </w:p>
     <w:p>
       <w:pPr>
@@ -4751,14 +4722,14 @@
           <w:lang w:val="cs-CZ"/>
         </w:rPr>
       </w:pPr>
-      <w:bookmarkStart w:id="8" w:name="__RefHeading___Toc224035867"/>
+      <w:bookmarkStart w:id="9" w:name="__RefHeading___Toc224035867"/>
       <w:r>
         <w:rPr>
           <w:lang w:val="cs-CZ"/>
         </w:rPr>
         <w:t>Funkce produktu</w:t>
       </w:r>
-      <w:bookmarkEnd w:id="8"/>
+      <w:bookmarkEnd w:id="9"/>
     </w:p>
     <w:p>
       <w:pPr>
@@ -4980,15 +4951,6 @@
           <w:color w:val="111111"/>
         </w:rPr>
       </w:pPr>
-    </w:p>
-    <w:p>
-      <w:pPr>
-        <w:pStyle w:val="template"/>
-        <w:rPr>
-          <w:i w:val="0"/>
-          <w:color w:val="111111"/>
-        </w:rPr>
-      </w:pPr>
       <w:r>
         <w:rPr>
           <w:i w:val="0"/>
@@ -4997,18 +4959,18 @@
           <w:lang w:eastAsia="en-US"/>
         </w:rPr>
         <w:drawing>
-          <wp:anchor distT="0" distB="0" distL="114300" distR="114300" simplePos="0" relativeHeight="251671552" behindDoc="0" locked="0" layoutInCell="1" allowOverlap="1" wp14:anchorId="31ECFECE" wp14:editId="6BF7F442">
+          <wp:anchor distT="0" distB="0" distL="114300" distR="114300" simplePos="0" relativeHeight="251671552" behindDoc="0" locked="0" layoutInCell="1" allowOverlap="1" wp14:anchorId="6C68A933" wp14:editId="062FF175">
             <wp:simplePos x="0" y="0"/>
             <wp:positionH relativeFrom="margin">
               <wp:align>center</wp:align>
             </wp:positionH>
             <wp:positionV relativeFrom="paragraph">
-              <wp:posOffset>110359</wp:posOffset>
+              <wp:posOffset>4745</wp:posOffset>
             </wp:positionV>
-            <wp:extent cx="3783965" cy="4540250"/>
-            <wp:effectExtent l="0" t="0" r="6985" b="0"/>
+            <wp:extent cx="2286000" cy="4953000"/>
+            <wp:effectExtent l="0" t="0" r="0" b="0"/>
             <wp:wrapNone/>
-            <wp:docPr id="18" name="Picture 18"/>
+            <wp:docPr id="194" name="Picture 194"/>
             <wp:cNvGraphicFramePr>
               <a:graphicFrameLocks xmlns:a="http://schemas.openxmlformats.org/drawingml/2006/main" noChangeAspect="1"/>
             </wp:cNvGraphicFramePr>
@@ -5016,36 +4978,29 @@
               <a:graphicData uri="http://schemas.openxmlformats.org/drawingml/2006/picture">
                 <pic:pic xmlns:pic="http://schemas.openxmlformats.org/drawingml/2006/picture">
                   <pic:nvPicPr>
-                    <pic:cNvPr id="0" name="Picture 29"/>
-                    <pic:cNvPicPr>
-                      <a:picLocks noChangeAspect="1" noChangeArrowheads="1"/>
-                    </pic:cNvPicPr>
+                    <pic:cNvPr id="194" name="11020273_1014421821919193_1947638150_n.jpg"/>
+                    <pic:cNvPicPr/>
                   </pic:nvPicPr>
                   <pic:blipFill>
-                    <a:blip r:embed="rId7">
+                    <a:blip r:embed="rId11">
                       <a:extLst>
                         <a:ext uri="{28A0092B-C50C-407E-A947-70E740481C1C}">
                           <a14:useLocalDpi xmlns:a14="http://schemas.microsoft.com/office/drawing/2010/main" val="0"/>
                         </a:ext>
                       </a:extLst>
                     </a:blip>
-                    <a:srcRect/>
                     <a:stretch>
                       <a:fillRect/>
                     </a:stretch>
                   </pic:blipFill>
-                  <pic:spPr bwMode="auto">
+                  <pic:spPr>
                     <a:xfrm>
                       <a:off x="0" y="0"/>
-                      <a:ext cx="3783965" cy="4540250"/>
+                      <a:ext cx="2286000" cy="4953000"/>
                     </a:xfrm>
                     <a:prstGeom prst="rect">
                       <a:avLst/>
                     </a:prstGeom>
-                    <a:noFill/>
-                    <a:ln>
-                      <a:noFill/>
-                    </a:ln>
                   </pic:spPr>
                 </pic:pic>
               </a:graphicData>
@@ -5303,49 +5258,6 @@
         <w:rPr>
           <w:i w:val="0"/>
           <w:color w:val="111111"/>
-          <w:lang w:val="cs-CZ"/>
-        </w:rPr>
-      </w:pPr>
-      <w:bookmarkStart w:id="9" w:name="_GoBack"/>
-      <w:bookmarkEnd w:id="9"/>
-    </w:p>
-    <w:p>
-      <w:pPr>
-        <w:pStyle w:val="template"/>
-        <w:rPr>
-          <w:i w:val="0"/>
-          <w:color w:val="111111"/>
-          <w:lang w:val="cs-CZ"/>
-        </w:rPr>
-      </w:pPr>
-    </w:p>
-    <w:p>
-      <w:pPr>
-        <w:pStyle w:val="template"/>
-        <w:rPr>
-          <w:i w:val="0"/>
-          <w:color w:val="111111"/>
-          <w:lang w:val="cs-CZ"/>
-        </w:rPr>
-      </w:pPr>
-    </w:p>
-    <w:p>
-      <w:pPr>
-        <w:pStyle w:val="template"/>
-        <w:rPr>
-          <w:i w:val="0"/>
-          <w:color w:val="111111"/>
-          <w:lang w:val="cs-CZ"/>
-        </w:rPr>
-      </w:pPr>
-    </w:p>
-    <w:p>
-      <w:pPr>
-        <w:pStyle w:val="template"/>
-        <w:rPr>
-          <w:i w:val="0"/>
-          <w:color w:val="111111"/>
-          <w:lang w:val="cs-CZ"/>
         </w:rPr>
       </w:pPr>
     </w:p>
@@ -5453,7 +5365,6 @@
         <w:rPr>
           <w:lang w:val="cs-CZ"/>
         </w:rPr>
-        <w:lastRenderedPageBreak/>
         <w:t>Provozní prostředí</w:t>
       </w:r>
       <w:bookmarkEnd w:id="11"/>
@@ -5492,6 +5403,7 @@
         <w:rPr>
           <w:lang w:val="cs-CZ"/>
         </w:rPr>
+        <w:lastRenderedPageBreak/>
         <w:t>Omezení návrhu a implementace</w:t>
       </w:r>
       <w:bookmarkEnd w:id="12"/>
@@ -5598,29 +5510,13 @@
         </w:rPr>
       </w:pPr>
       <w:bookmarkStart w:id="15" w:name="__RefHeading___Toc224035873"/>
-      <w:proofErr w:type="spellStart"/>
       <w:r>
         <w:rPr>
           <w:sz w:val="20"/>
         </w:rPr>
-        <w:t>Funkce</w:t>
-      </w:r>
-      <w:proofErr w:type="spellEnd"/>
-      <w:r>
-        <w:rPr>
-          <w:sz w:val="20"/>
-        </w:rPr>
-        <w:t xml:space="preserve"> </w:t>
-      </w:r>
-      <w:proofErr w:type="spellStart"/>
-      <w:r>
-        <w:rPr>
-          <w:sz w:val="20"/>
-        </w:rPr>
-        <w:t>systému</w:t>
+        <w:t>Funkce systému</w:t>
       </w:r>
       <w:bookmarkEnd w:id="15"/>
-      <w:proofErr w:type="spellEnd"/>
     </w:p>
     <w:p>
       <w:pPr>
@@ -5693,499 +5589,49 @@
           <w:szCs w:val="22"/>
         </w:rPr>
         <w:tab/>
-        <w:t xml:space="preserve">Program </w:t>
-      </w:r>
-      <w:proofErr w:type="spellStart"/>
-      <w:r>
-        <w:rPr>
-          <w:rFonts w:ascii="Times New Roman" w:hAnsi="Times New Roman"/>
-          <w:sz w:val="22"/>
-          <w:szCs w:val="22"/>
-        </w:rPr>
-        <w:t>musí</w:t>
-      </w:r>
-      <w:proofErr w:type="spellEnd"/>
-      <w:r>
-        <w:rPr>
-          <w:rFonts w:ascii="Times New Roman" w:hAnsi="Times New Roman"/>
-          <w:sz w:val="22"/>
-          <w:szCs w:val="22"/>
-        </w:rPr>
-        <w:t xml:space="preserve"> </w:t>
-      </w:r>
-      <w:proofErr w:type="spellStart"/>
-      <w:r>
-        <w:rPr>
-          <w:rFonts w:ascii="Times New Roman" w:hAnsi="Times New Roman"/>
-          <w:sz w:val="22"/>
-          <w:szCs w:val="22"/>
-        </w:rPr>
-        <w:t>umožnit</w:t>
-      </w:r>
-      <w:proofErr w:type="spellEnd"/>
-      <w:r>
-        <w:rPr>
-          <w:rFonts w:ascii="Times New Roman" w:hAnsi="Times New Roman"/>
-          <w:sz w:val="22"/>
-          <w:szCs w:val="22"/>
-        </w:rPr>
-        <w:t xml:space="preserve"> </w:t>
-      </w:r>
-      <w:proofErr w:type="spellStart"/>
-      <w:r>
-        <w:rPr>
-          <w:rFonts w:ascii="Times New Roman" w:hAnsi="Times New Roman"/>
-          <w:sz w:val="22"/>
-          <w:szCs w:val="22"/>
-        </w:rPr>
-        <w:t>načtení</w:t>
-      </w:r>
-      <w:proofErr w:type="spellEnd"/>
-      <w:r>
-        <w:rPr>
-          <w:rFonts w:ascii="Times New Roman" w:hAnsi="Times New Roman"/>
-          <w:sz w:val="22"/>
-          <w:szCs w:val="22"/>
-        </w:rPr>
-        <w:t xml:space="preserve"> </w:t>
-      </w:r>
-      <w:proofErr w:type="spellStart"/>
-      <w:r>
-        <w:rPr>
-          <w:rFonts w:ascii="Times New Roman" w:hAnsi="Times New Roman"/>
-          <w:sz w:val="22"/>
-          <w:szCs w:val="22"/>
-        </w:rPr>
-        <w:t>předem</w:t>
-      </w:r>
-      <w:proofErr w:type="spellEnd"/>
-      <w:r>
-        <w:rPr>
-          <w:rFonts w:ascii="Times New Roman" w:hAnsi="Times New Roman"/>
-          <w:sz w:val="22"/>
-          <w:szCs w:val="22"/>
-        </w:rPr>
-        <w:t xml:space="preserve"> </w:t>
-      </w:r>
-      <w:proofErr w:type="spellStart"/>
-      <w:r>
-        <w:rPr>
-          <w:rFonts w:ascii="Times New Roman" w:hAnsi="Times New Roman"/>
-          <w:sz w:val="22"/>
-          <w:szCs w:val="22"/>
-        </w:rPr>
-        <w:t>nespecifikovaného</w:t>
-      </w:r>
-      <w:proofErr w:type="spellEnd"/>
-      <w:r>
-        <w:rPr>
-          <w:rFonts w:ascii="Times New Roman" w:hAnsi="Times New Roman"/>
-          <w:sz w:val="22"/>
-          <w:szCs w:val="22"/>
-        </w:rPr>
-        <w:t xml:space="preserve"> </w:t>
-      </w:r>
-      <w:proofErr w:type="spellStart"/>
-      <w:r>
-        <w:rPr>
-          <w:rFonts w:ascii="Times New Roman" w:hAnsi="Times New Roman"/>
-          <w:sz w:val="22"/>
-          <w:szCs w:val="22"/>
-        </w:rPr>
-        <w:t>množství</w:t>
-      </w:r>
-      <w:proofErr w:type="spellEnd"/>
-      <w:r>
-        <w:rPr>
-          <w:rFonts w:ascii="Times New Roman" w:hAnsi="Times New Roman"/>
-          <w:sz w:val="22"/>
-          <w:szCs w:val="22"/>
-        </w:rPr>
-        <w:t xml:space="preserve"> </w:t>
-      </w:r>
-      <w:proofErr w:type="spellStart"/>
-      <w:r>
-        <w:rPr>
-          <w:rFonts w:ascii="Times New Roman" w:hAnsi="Times New Roman"/>
-          <w:sz w:val="22"/>
-          <w:szCs w:val="22"/>
-        </w:rPr>
-        <w:t>vstupních</w:t>
-      </w:r>
-      <w:proofErr w:type="spellEnd"/>
-      <w:r>
-        <w:rPr>
-          <w:rFonts w:ascii="Times New Roman" w:hAnsi="Times New Roman"/>
-          <w:sz w:val="22"/>
-          <w:szCs w:val="22"/>
-        </w:rPr>
-        <w:t xml:space="preserve"> </w:t>
-      </w:r>
-      <w:proofErr w:type="spellStart"/>
-      <w:r>
-        <w:rPr>
-          <w:rFonts w:ascii="Times New Roman" w:hAnsi="Times New Roman"/>
-          <w:sz w:val="22"/>
-          <w:szCs w:val="22"/>
-        </w:rPr>
-        <w:t>obrazových</w:t>
-      </w:r>
-      <w:proofErr w:type="spellEnd"/>
-      <w:r>
-        <w:rPr>
-          <w:rFonts w:ascii="Times New Roman" w:hAnsi="Times New Roman"/>
-          <w:sz w:val="22"/>
-          <w:szCs w:val="22"/>
-        </w:rPr>
-        <w:t xml:space="preserve"> </w:t>
-      </w:r>
-      <w:r>
-        <w:rPr>
-          <w:rFonts w:ascii="Times New Roman" w:hAnsi="Times New Roman"/>
-          <w:sz w:val="22"/>
-          <w:szCs w:val="22"/>
-        </w:rPr>
-        <w:tab/>
-      </w:r>
-      <w:r>
-        <w:rPr>
-          <w:rFonts w:ascii="Times New Roman" w:hAnsi="Times New Roman"/>
-          <w:sz w:val="22"/>
-          <w:szCs w:val="22"/>
-        </w:rPr>
-        <w:tab/>
-      </w:r>
-      <w:proofErr w:type="spellStart"/>
-      <w:r>
-        <w:rPr>
-          <w:rFonts w:ascii="Times New Roman" w:hAnsi="Times New Roman"/>
-          <w:sz w:val="22"/>
-          <w:szCs w:val="22"/>
-        </w:rPr>
-        <w:t>souborů</w:t>
-      </w:r>
-      <w:proofErr w:type="spellEnd"/>
-      <w:r>
-        <w:rPr>
-          <w:rFonts w:ascii="Times New Roman" w:hAnsi="Times New Roman"/>
-          <w:sz w:val="22"/>
-          <w:szCs w:val="22"/>
-        </w:rPr>
-        <w:t xml:space="preserve">. Je </w:t>
-      </w:r>
-      <w:proofErr w:type="spellStart"/>
-      <w:r>
-        <w:rPr>
-          <w:rFonts w:ascii="Times New Roman" w:hAnsi="Times New Roman"/>
-          <w:sz w:val="22"/>
-          <w:szCs w:val="22"/>
-        </w:rPr>
-        <w:t>nutné</w:t>
-      </w:r>
-      <w:proofErr w:type="spellEnd"/>
-      <w:r>
-        <w:rPr>
-          <w:rFonts w:ascii="Times New Roman" w:hAnsi="Times New Roman"/>
-          <w:sz w:val="22"/>
-          <w:szCs w:val="22"/>
-        </w:rPr>
-        <w:t xml:space="preserve"> </w:t>
-      </w:r>
-      <w:proofErr w:type="spellStart"/>
-      <w:r>
-        <w:rPr>
-          <w:rFonts w:ascii="Times New Roman" w:hAnsi="Times New Roman"/>
-          <w:sz w:val="22"/>
-          <w:szCs w:val="22"/>
-        </w:rPr>
-        <w:t>umět</w:t>
-      </w:r>
-      <w:proofErr w:type="spellEnd"/>
-      <w:r>
-        <w:rPr>
-          <w:rFonts w:ascii="Times New Roman" w:hAnsi="Times New Roman"/>
-          <w:sz w:val="22"/>
-          <w:szCs w:val="22"/>
-        </w:rPr>
-        <w:t xml:space="preserve"> </w:t>
-      </w:r>
-      <w:proofErr w:type="spellStart"/>
-      <w:r>
-        <w:rPr>
-          <w:rFonts w:ascii="Times New Roman" w:hAnsi="Times New Roman"/>
-          <w:sz w:val="22"/>
-          <w:szCs w:val="22"/>
-        </w:rPr>
-        <w:t>načíst</w:t>
-      </w:r>
-      <w:proofErr w:type="spellEnd"/>
-      <w:r>
-        <w:rPr>
-          <w:rFonts w:ascii="Times New Roman" w:hAnsi="Times New Roman"/>
-          <w:sz w:val="22"/>
-          <w:szCs w:val="22"/>
-        </w:rPr>
-        <w:t xml:space="preserve"> </w:t>
-      </w:r>
-      <w:proofErr w:type="spellStart"/>
-      <w:r>
-        <w:rPr>
-          <w:rFonts w:ascii="Times New Roman" w:hAnsi="Times New Roman"/>
-          <w:sz w:val="22"/>
-          <w:szCs w:val="22"/>
-        </w:rPr>
-        <w:t>obrázky</w:t>
-      </w:r>
-      <w:proofErr w:type="spellEnd"/>
-      <w:r>
-        <w:rPr>
-          <w:rFonts w:ascii="Times New Roman" w:hAnsi="Times New Roman"/>
-          <w:sz w:val="22"/>
-          <w:szCs w:val="22"/>
-        </w:rPr>
-        <w:t xml:space="preserve"> </w:t>
-      </w:r>
-      <w:proofErr w:type="spellStart"/>
-      <w:r>
-        <w:rPr>
-          <w:rFonts w:ascii="Times New Roman" w:hAnsi="Times New Roman"/>
-          <w:sz w:val="22"/>
-          <w:szCs w:val="22"/>
-        </w:rPr>
-        <w:t>ve</w:t>
-      </w:r>
-      <w:proofErr w:type="spellEnd"/>
-      <w:r>
-        <w:rPr>
-          <w:rFonts w:ascii="Times New Roman" w:hAnsi="Times New Roman"/>
-          <w:sz w:val="22"/>
-          <w:szCs w:val="22"/>
-        </w:rPr>
-        <w:t xml:space="preserve"> </w:t>
-      </w:r>
-      <w:proofErr w:type="spellStart"/>
-      <w:r>
-        <w:rPr>
-          <w:rFonts w:ascii="Times New Roman" w:hAnsi="Times New Roman"/>
-          <w:sz w:val="22"/>
-          <w:szCs w:val="22"/>
-        </w:rPr>
-        <w:t>všech</w:t>
-      </w:r>
-      <w:proofErr w:type="spellEnd"/>
-      <w:r>
-        <w:rPr>
-          <w:rFonts w:ascii="Times New Roman" w:hAnsi="Times New Roman"/>
-          <w:sz w:val="22"/>
-          <w:szCs w:val="22"/>
-        </w:rPr>
-        <w:t xml:space="preserve"> </w:t>
-      </w:r>
-      <w:proofErr w:type="spellStart"/>
-      <w:r>
-        <w:rPr>
-          <w:rFonts w:ascii="Times New Roman" w:hAnsi="Times New Roman"/>
-          <w:sz w:val="22"/>
-          <w:szCs w:val="22"/>
-        </w:rPr>
-        <w:t>standardních</w:t>
-      </w:r>
-      <w:proofErr w:type="spellEnd"/>
-      <w:r>
-        <w:rPr>
-          <w:rFonts w:ascii="Times New Roman" w:hAnsi="Times New Roman"/>
-          <w:sz w:val="22"/>
-          <w:szCs w:val="22"/>
-        </w:rPr>
-        <w:t xml:space="preserve"> </w:t>
-      </w:r>
-      <w:proofErr w:type="spellStart"/>
-      <w:r>
-        <w:rPr>
-          <w:rFonts w:ascii="Times New Roman" w:hAnsi="Times New Roman"/>
-          <w:sz w:val="22"/>
-          <w:szCs w:val="22"/>
-        </w:rPr>
-        <w:t>formátech</w:t>
-      </w:r>
-      <w:proofErr w:type="spellEnd"/>
-      <w:r>
-        <w:rPr>
-          <w:rFonts w:ascii="Times New Roman" w:hAnsi="Times New Roman"/>
-          <w:sz w:val="22"/>
-          <w:szCs w:val="22"/>
-        </w:rPr>
-        <w:t xml:space="preserve"> a </w:t>
-      </w:r>
-      <w:proofErr w:type="spellStart"/>
-      <w:r>
-        <w:rPr>
-          <w:rFonts w:ascii="Times New Roman" w:hAnsi="Times New Roman"/>
-          <w:sz w:val="22"/>
-          <w:szCs w:val="22"/>
-        </w:rPr>
-        <w:t>převést</w:t>
-      </w:r>
-      <w:proofErr w:type="spellEnd"/>
-      <w:r>
-        <w:rPr>
-          <w:rFonts w:ascii="Times New Roman" w:hAnsi="Times New Roman"/>
-          <w:sz w:val="22"/>
-          <w:szCs w:val="22"/>
-        </w:rPr>
-        <w:t xml:space="preserve"> je </w:t>
-      </w:r>
-      <w:proofErr w:type="spellStart"/>
-      <w:proofErr w:type="gramStart"/>
-      <w:r>
-        <w:rPr>
-          <w:rFonts w:ascii="Times New Roman" w:hAnsi="Times New Roman"/>
-          <w:sz w:val="22"/>
-          <w:szCs w:val="22"/>
-        </w:rPr>
-        <w:t>na</w:t>
-      </w:r>
-      <w:proofErr w:type="spellEnd"/>
-      <w:proofErr w:type="gramEnd"/>
-      <w:r>
-        <w:rPr>
-          <w:rFonts w:ascii="Times New Roman" w:hAnsi="Times New Roman"/>
-          <w:sz w:val="22"/>
-          <w:szCs w:val="22"/>
-        </w:rPr>
-        <w:t xml:space="preserve"> </w:t>
-      </w:r>
-      <w:r>
-        <w:rPr>
-          <w:rFonts w:ascii="Times New Roman" w:hAnsi="Times New Roman"/>
-          <w:sz w:val="22"/>
-          <w:szCs w:val="22"/>
-        </w:rPr>
-        <w:tab/>
-      </w:r>
-      <w:r>
-        <w:rPr>
-          <w:rFonts w:ascii="Times New Roman" w:hAnsi="Times New Roman"/>
-          <w:sz w:val="22"/>
-          <w:szCs w:val="22"/>
-        </w:rPr>
-        <w:tab/>
-      </w:r>
-      <w:r>
-        <w:rPr>
-          <w:rFonts w:ascii="Times New Roman" w:hAnsi="Times New Roman"/>
-          <w:sz w:val="22"/>
-          <w:szCs w:val="22"/>
-        </w:rPr>
-        <w:tab/>
-      </w:r>
-      <w:proofErr w:type="spellStart"/>
-      <w:r>
-        <w:rPr>
-          <w:rFonts w:ascii="Times New Roman" w:hAnsi="Times New Roman"/>
-          <w:sz w:val="22"/>
-          <w:szCs w:val="22"/>
-        </w:rPr>
-        <w:t>bitmapovou</w:t>
-      </w:r>
-      <w:proofErr w:type="spellEnd"/>
-      <w:r>
-        <w:rPr>
-          <w:rFonts w:ascii="Times New Roman" w:hAnsi="Times New Roman"/>
-          <w:sz w:val="22"/>
-          <w:szCs w:val="22"/>
-        </w:rPr>
-        <w:t xml:space="preserve"> </w:t>
-      </w:r>
-      <w:proofErr w:type="spellStart"/>
-      <w:r>
-        <w:rPr>
-          <w:rFonts w:ascii="Times New Roman" w:hAnsi="Times New Roman"/>
-          <w:sz w:val="22"/>
-          <w:szCs w:val="22"/>
-        </w:rPr>
-        <w:t>reprezentaci</w:t>
-      </w:r>
-      <w:proofErr w:type="spellEnd"/>
-      <w:r>
-        <w:rPr>
-          <w:rFonts w:ascii="Times New Roman" w:hAnsi="Times New Roman"/>
-          <w:sz w:val="22"/>
-          <w:szCs w:val="22"/>
-        </w:rPr>
-        <w:t xml:space="preserve">, se </w:t>
-      </w:r>
-      <w:proofErr w:type="spellStart"/>
-      <w:r>
-        <w:rPr>
-          <w:rFonts w:ascii="Times New Roman" w:hAnsi="Times New Roman"/>
-          <w:sz w:val="22"/>
-          <w:szCs w:val="22"/>
-        </w:rPr>
-        <w:t>kterou</w:t>
-      </w:r>
-      <w:proofErr w:type="spellEnd"/>
-      <w:r>
-        <w:rPr>
-          <w:rFonts w:ascii="Times New Roman" w:hAnsi="Times New Roman"/>
-          <w:sz w:val="22"/>
-          <w:szCs w:val="22"/>
-        </w:rPr>
-        <w:t xml:space="preserve"> </w:t>
-      </w:r>
-      <w:proofErr w:type="spellStart"/>
-      <w:r>
-        <w:rPr>
-          <w:rFonts w:ascii="Times New Roman" w:hAnsi="Times New Roman"/>
-          <w:sz w:val="22"/>
-          <w:szCs w:val="22"/>
-        </w:rPr>
-        <w:t>bude</w:t>
-      </w:r>
-      <w:proofErr w:type="spellEnd"/>
-      <w:r>
-        <w:rPr>
-          <w:rFonts w:ascii="Times New Roman" w:hAnsi="Times New Roman"/>
-          <w:sz w:val="22"/>
-          <w:szCs w:val="22"/>
-        </w:rPr>
-        <w:t xml:space="preserve"> program </w:t>
-      </w:r>
-      <w:proofErr w:type="spellStart"/>
-      <w:r>
-        <w:rPr>
-          <w:rFonts w:ascii="Times New Roman" w:hAnsi="Times New Roman"/>
-          <w:sz w:val="22"/>
-          <w:szCs w:val="22"/>
-        </w:rPr>
-        <w:t>dále</w:t>
-      </w:r>
-      <w:proofErr w:type="spellEnd"/>
-      <w:r>
-        <w:rPr>
-          <w:rFonts w:ascii="Times New Roman" w:hAnsi="Times New Roman"/>
-          <w:sz w:val="22"/>
-          <w:szCs w:val="22"/>
-        </w:rPr>
-        <w:t xml:space="preserve"> </w:t>
-      </w:r>
-      <w:proofErr w:type="spellStart"/>
-      <w:r>
-        <w:rPr>
-          <w:rFonts w:ascii="Times New Roman" w:hAnsi="Times New Roman"/>
-          <w:sz w:val="22"/>
-          <w:szCs w:val="22"/>
-        </w:rPr>
-        <w:t>pracovat</w:t>
-      </w:r>
-      <w:proofErr w:type="spellEnd"/>
-      <w:r>
-        <w:rPr>
-          <w:rFonts w:ascii="Times New Roman" w:hAnsi="Times New Roman"/>
-          <w:sz w:val="22"/>
-          <w:szCs w:val="22"/>
-        </w:rPr>
-        <w:t>.</w:t>
+        <w:t xml:space="preserve">Program musí umožnit načtení předem nespecifikovaného množství vstupních obrazových </w:t>
+      </w:r>
+      <w:r>
+        <w:rPr>
+          <w:rFonts w:ascii="Times New Roman" w:hAnsi="Times New Roman"/>
+          <w:sz w:val="22"/>
+          <w:szCs w:val="22"/>
+        </w:rPr>
+        <w:tab/>
+      </w:r>
+      <w:r>
+        <w:rPr>
+          <w:rFonts w:ascii="Times New Roman" w:hAnsi="Times New Roman"/>
+          <w:sz w:val="22"/>
+          <w:szCs w:val="22"/>
+        </w:rPr>
+        <w:tab/>
+        <w:t xml:space="preserve">souborů. Je nutné umět načíst obrázky ve všech standardních formátech a převést je na </w:t>
+      </w:r>
+      <w:r>
+        <w:rPr>
+          <w:rFonts w:ascii="Times New Roman" w:hAnsi="Times New Roman"/>
+          <w:sz w:val="22"/>
+          <w:szCs w:val="22"/>
+        </w:rPr>
+        <w:tab/>
+      </w:r>
+      <w:r>
+        <w:rPr>
+          <w:rFonts w:ascii="Times New Roman" w:hAnsi="Times New Roman"/>
+          <w:sz w:val="22"/>
+          <w:szCs w:val="22"/>
+        </w:rPr>
+        <w:tab/>
+      </w:r>
+      <w:r>
+        <w:rPr>
+          <w:rFonts w:ascii="Times New Roman" w:hAnsi="Times New Roman"/>
+          <w:sz w:val="22"/>
+          <w:szCs w:val="22"/>
+        </w:rPr>
+        <w:tab/>
+        <w:t>bitmapovou reprezentaci, se kterou bude program dále pracovat.</w:t>
       </w:r>
     </w:p>
     <w:p>
@@ -6222,35 +5668,8 @@
           <w:szCs w:val="22"/>
         </w:rPr>
         <w:tab/>
-      </w:r>
-      <w:proofErr w:type="spellStart"/>
-      <w:r>
-        <w:rPr>
-          <w:rFonts w:ascii="Times New Roman" w:hAnsi="Times New Roman"/>
-          <w:sz w:val="22"/>
-          <w:szCs w:val="22"/>
-        </w:rPr>
-        <w:t>Priorita</w:t>
-      </w:r>
-      <w:proofErr w:type="spellEnd"/>
-      <w:r>
-        <w:rPr>
-          <w:rFonts w:ascii="Times New Roman" w:hAnsi="Times New Roman"/>
-          <w:sz w:val="22"/>
-          <w:szCs w:val="22"/>
-        </w:rPr>
-        <w:t xml:space="preserve">: </w:t>
-      </w:r>
-      <w:proofErr w:type="spellStart"/>
-      <w:r>
-        <w:rPr>
-          <w:rFonts w:ascii="Times New Roman" w:hAnsi="Times New Roman"/>
-          <w:sz w:val="22"/>
-          <w:szCs w:val="22"/>
-        </w:rPr>
-        <w:t>vysoká</w:t>
-      </w:r>
-      <w:proofErr w:type="spellEnd"/>
+        <w:t>Priorita: vysoká</w:t>
+      </w:r>
     </w:p>
     <w:p>
       <w:pPr>
@@ -6350,25 +5769,14 @@
         </w:rPr>
         <w:tab/>
       </w:r>
-      <w:proofErr w:type="spellStart"/>
-      <w:r>
-        <w:rPr>
-          <w:rFonts w:ascii="Times New Roman" w:hAnsi="Times New Roman"/>
-          <w:color w:val="111111"/>
-          <w:sz w:val="22"/>
-          <w:szCs w:val="22"/>
-        </w:rPr>
-        <w:t>Požadavek</w:t>
-      </w:r>
-      <w:proofErr w:type="spellEnd"/>
-      <w:r>
-        <w:rPr>
-          <w:rFonts w:ascii="Times New Roman" w:hAnsi="Times New Roman"/>
-          <w:color w:val="111111"/>
-          <w:sz w:val="22"/>
-          <w:szCs w:val="22"/>
-        </w:rPr>
-        <w:t xml:space="preserve"> </w:t>
+      <w:r>
+        <w:rPr>
+          <w:rFonts w:ascii="Times New Roman" w:hAnsi="Times New Roman"/>
+          <w:color w:val="111111"/>
+          <w:sz w:val="22"/>
+          <w:szCs w:val="22"/>
+        </w:rPr>
+        <w:t xml:space="preserve">Požadavek </w:t>
       </w:r>
       <w:r>
         <w:rPr>
@@ -6602,24 +6010,283 @@
           <w:rFonts w:ascii="Times New Roman" w:hAnsi="Times New Roman"/>
           <w:lang w:val="cs-CZ"/>
         </w:rPr>
+        <w:tab/>
+      </w:r>
+      <w:r>
+        <w:rPr>
+          <w:rFonts w:ascii="Times New Roman" w:hAnsi="Times New Roman"/>
+          <w:i/>
+          <w:lang w:val="cs-CZ"/>
+        </w:rPr>
+        <w:t>3.2.2</w:t>
+      </w:r>
+      <w:r>
+        <w:rPr>
+          <w:rFonts w:ascii="Times New Roman" w:hAnsi="Times New Roman"/>
+          <w:lang w:val="cs-CZ"/>
+        </w:rPr>
+        <w:tab/>
+        <w:t>Události a odpovědi</w:t>
+      </w:r>
+    </w:p>
+    <w:p>
+      <w:pPr>
+        <w:pStyle w:val="Standard"/>
+        <w:rPr>
+          <w:rFonts w:ascii="Times New Roman" w:hAnsi="Times New Roman"/>
+        </w:rPr>
+      </w:pPr>
+      <w:r>
+        <w:rPr>
+          <w:rFonts w:ascii="Times New Roman" w:hAnsi="Times New Roman"/>
+          <w:lang w:val="cs-CZ"/>
+        </w:rPr>
+        <w:tab/>
+      </w:r>
+      <w:r>
+        <w:rPr>
+          <w:rFonts w:ascii="Times New Roman" w:hAnsi="Times New Roman"/>
+          <w:lang w:val="cs-CZ"/>
+        </w:rPr>
+        <w:tab/>
+      </w:r>
+      <w:r>
+        <w:rPr>
+          <w:rFonts w:ascii="Times New Roman" w:hAnsi="Times New Roman"/>
+          <w:sz w:val="22"/>
+          <w:szCs w:val="22"/>
+          <w:lang w:val="cs-CZ"/>
+        </w:rPr>
+        <w:t>Nastavení pro proces proložení a spuštění proložení bude realizováno</w:t>
+      </w:r>
+      <w:r>
+        <w:rPr>
+          <w:rFonts w:ascii="Times New Roman" w:hAnsi="Times New Roman"/>
+          <w:sz w:val="22"/>
+          <w:szCs w:val="22"/>
+          <w:lang w:val="cs-CZ"/>
+        </w:rPr>
+        <w:tab/>
+      </w:r>
+      <w:r>
+        <w:rPr>
+          <w:rFonts w:ascii="Times New Roman" w:hAnsi="Times New Roman"/>
+          <w:sz w:val="22"/>
+          <w:szCs w:val="22"/>
+          <w:lang w:val="cs-CZ"/>
+        </w:rPr>
+        <w:tab/>
+      </w:r>
+      <w:r>
+        <w:rPr>
+          <w:rFonts w:ascii="Times New Roman" w:hAnsi="Times New Roman"/>
+          <w:sz w:val="22"/>
+          <w:szCs w:val="22"/>
+          <w:lang w:val="cs-CZ"/>
+        </w:rPr>
+        <w:tab/>
+      </w:r>
+      <w:r>
+        <w:rPr>
+          <w:rFonts w:ascii="Times New Roman" w:hAnsi="Times New Roman"/>
+          <w:sz w:val="22"/>
+          <w:szCs w:val="22"/>
+          <w:lang w:val="cs-CZ"/>
+        </w:rPr>
+        <w:tab/>
+      </w:r>
+      <w:r>
+        <w:rPr>
+          <w:rFonts w:ascii="Times New Roman" w:hAnsi="Times New Roman"/>
+          <w:sz w:val="22"/>
+          <w:szCs w:val="22"/>
+          <w:lang w:val="cs-CZ"/>
+        </w:rPr>
+        <w:tab/>
+        <w:t>pomocí grafického uživatelského rozhraní.</w:t>
+      </w:r>
+    </w:p>
+    <w:p>
+      <w:pPr>
+        <w:pStyle w:val="level4"/>
+        <w:rPr>
+          <w:rFonts w:ascii="Times New Roman" w:hAnsi="Times New Roman"/>
+          <w:lang w:val="cs-CZ"/>
+        </w:rPr>
+      </w:pPr>
+      <w:r>
+        <w:rPr>
+          <w:rFonts w:ascii="Times New Roman" w:hAnsi="Times New Roman"/>
+          <w:lang w:val="cs-CZ"/>
+        </w:rPr>
+        <w:tab/>
+      </w:r>
+      <w:r>
+        <w:rPr>
+          <w:rFonts w:ascii="Times New Roman" w:hAnsi="Times New Roman"/>
+          <w:i/>
+          <w:lang w:val="cs-CZ"/>
+        </w:rPr>
+        <w:t>3.2.3</w:t>
+      </w:r>
+      <w:r>
+        <w:rPr>
+          <w:rFonts w:ascii="Times New Roman" w:hAnsi="Times New Roman"/>
+          <w:lang w:val="cs-CZ"/>
+        </w:rPr>
+        <w:tab/>
+        <w:t>Funkční požadavky</w:t>
+      </w:r>
+    </w:p>
+    <w:p>
+      <w:pPr>
+        <w:pStyle w:val="Standard"/>
+        <w:rPr>
+          <w:rFonts w:ascii="Times New Roman" w:hAnsi="Times New Roman"/>
+        </w:rPr>
+      </w:pPr>
+      <w:r>
+        <w:rPr>
+          <w:rFonts w:ascii="Times New Roman" w:hAnsi="Times New Roman"/>
+        </w:rPr>
+        <w:tab/>
+      </w:r>
+      <w:r>
+        <w:rPr>
+          <w:rFonts w:ascii="Times New Roman" w:hAnsi="Times New Roman"/>
+        </w:rPr>
+        <w:tab/>
+      </w:r>
+      <w:r>
+        <w:rPr>
+          <w:rFonts w:ascii="Times New Roman" w:hAnsi="Times New Roman"/>
+          <w:sz w:val="22"/>
+          <w:szCs w:val="22"/>
+        </w:rPr>
+        <w:t xml:space="preserve">Požadavek </w:t>
+      </w:r>
+      <w:r>
+        <w:rPr>
+          <w:rFonts w:ascii="Times New Roman" w:hAnsi="Times New Roman"/>
+          <w:i/>
+          <w:sz w:val="22"/>
+          <w:szCs w:val="22"/>
+        </w:rPr>
+        <w:t>3.2.3.1</w:t>
+      </w:r>
+      <w:r>
+        <w:rPr>
+          <w:rFonts w:ascii="Times New Roman" w:hAnsi="Times New Roman"/>
+          <w:sz w:val="22"/>
+          <w:szCs w:val="22"/>
+        </w:rPr>
+        <w:t>:</w:t>
+      </w:r>
+    </w:p>
+    <w:p>
+      <w:pPr>
+        <w:pStyle w:val="Standard"/>
+        <w:rPr>
+          <w:rFonts w:ascii="Times New Roman" w:hAnsi="Times New Roman"/>
+          <w:sz w:val="22"/>
+          <w:szCs w:val="22"/>
+        </w:rPr>
+      </w:pPr>
+      <w:r>
+        <w:rPr>
+          <w:rFonts w:ascii="Times New Roman" w:hAnsi="Times New Roman"/>
+          <w:sz w:val="22"/>
+          <w:szCs w:val="22"/>
+        </w:rPr>
         <w:lastRenderedPageBreak/>
         <w:tab/>
       </w:r>
       <w:r>
         <w:rPr>
           <w:rFonts w:ascii="Times New Roman" w:hAnsi="Times New Roman"/>
+          <w:sz w:val="22"/>
+          <w:szCs w:val="22"/>
+        </w:rPr>
+        <w:tab/>
+      </w:r>
+      <w:r>
+        <w:rPr>
+          <w:rFonts w:ascii="Times New Roman" w:hAnsi="Times New Roman"/>
+          <w:sz w:val="22"/>
+          <w:szCs w:val="22"/>
+        </w:rPr>
+        <w:tab/>
+        <w:t>Obrázky musejí být korektně načteny.</w:t>
+      </w:r>
+    </w:p>
+    <w:p>
+      <w:pPr>
+        <w:pStyle w:val="Standard"/>
+        <w:rPr>
+          <w:rFonts w:ascii="Times New Roman" w:hAnsi="Times New Roman"/>
+          <w:sz w:val="22"/>
+          <w:szCs w:val="22"/>
+        </w:rPr>
+      </w:pPr>
+      <w:r>
+        <w:rPr>
+          <w:rFonts w:ascii="Times New Roman" w:hAnsi="Times New Roman"/>
+          <w:sz w:val="22"/>
+          <w:szCs w:val="22"/>
+        </w:rPr>
+        <w:tab/>
+      </w:r>
+      <w:r>
+        <w:rPr>
+          <w:rFonts w:ascii="Times New Roman" w:hAnsi="Times New Roman"/>
+          <w:sz w:val="22"/>
+          <w:szCs w:val="22"/>
+        </w:rPr>
+        <w:tab/>
+      </w:r>
+    </w:p>
+    <w:p>
+      <w:pPr>
+        <w:pStyle w:val="Standard"/>
+        <w:rPr>
+          <w:rFonts w:ascii="Times New Roman" w:hAnsi="Times New Roman"/>
+          <w:sz w:val="22"/>
+          <w:szCs w:val="22"/>
+        </w:rPr>
+      </w:pPr>
+      <w:r>
+        <w:rPr>
+          <w:rFonts w:ascii="Times New Roman" w:hAnsi="Times New Roman"/>
+          <w:sz w:val="22"/>
+          <w:szCs w:val="22"/>
+        </w:rPr>
+        <w:tab/>
+      </w:r>
+      <w:r>
+        <w:rPr>
+          <w:rFonts w:ascii="Times New Roman" w:hAnsi="Times New Roman"/>
+          <w:sz w:val="22"/>
+          <w:szCs w:val="22"/>
+        </w:rPr>
+        <w:tab/>
+        <w:t xml:space="preserve">Požadavek </w:t>
+      </w:r>
+      <w:r>
+        <w:rPr>
+          <w:rFonts w:ascii="Times New Roman" w:hAnsi="Times New Roman"/>
           <w:i/>
-          <w:lang w:val="cs-CZ"/>
-        </w:rPr>
-        <w:t>3.2.2</w:t>
-      </w:r>
-      <w:r>
-        <w:rPr>
-          <w:rFonts w:ascii="Times New Roman" w:hAnsi="Times New Roman"/>
-          <w:lang w:val="cs-CZ"/>
-        </w:rPr>
-        <w:tab/>
-        <w:t>Události a odpovědi</w:t>
+          <w:sz w:val="22"/>
+          <w:szCs w:val="22"/>
+        </w:rPr>
+        <w:t>3.2.3.2</w:t>
+      </w:r>
+      <w:r>
+        <w:rPr>
+          <w:rFonts w:ascii="Times New Roman" w:hAnsi="Times New Roman"/>
+          <w:sz w:val="22"/>
+          <w:szCs w:val="22"/>
+        </w:rPr>
+        <w:t>:</w:t>
       </w:r>
     </w:p>
     <w:p>
@@ -6632,103 +6299,52 @@
       <w:r>
         <w:rPr>
           <w:rFonts w:ascii="Times New Roman" w:hAnsi="Times New Roman"/>
-          <w:lang w:val="cs-CZ"/>
-        </w:rPr>
-        <w:tab/>
-      </w:r>
-      <w:r>
-        <w:rPr>
-          <w:rFonts w:ascii="Times New Roman" w:hAnsi="Times New Roman"/>
-          <w:lang w:val="cs-CZ"/>
-        </w:rPr>
-        <w:tab/>
-      </w:r>
-      <w:r>
-        <w:rPr>
-          <w:rFonts w:ascii="Times New Roman" w:hAnsi="Times New Roman"/>
-          <w:sz w:val="22"/>
-          <w:szCs w:val="22"/>
-          <w:lang w:val="cs-CZ"/>
-        </w:rPr>
-        <w:t>Nastavení pro proces proložení a spuštění proložení bude realizováno</w:t>
-      </w:r>
-      <w:r>
-        <w:rPr>
-          <w:rFonts w:ascii="Times New Roman" w:hAnsi="Times New Roman"/>
-          <w:sz w:val="22"/>
-          <w:szCs w:val="22"/>
-          <w:lang w:val="cs-CZ"/>
-        </w:rPr>
-        <w:tab/>
-      </w:r>
-      <w:r>
-        <w:rPr>
-          <w:rFonts w:ascii="Times New Roman" w:hAnsi="Times New Roman"/>
-          <w:sz w:val="22"/>
-          <w:szCs w:val="22"/>
-          <w:lang w:val="cs-CZ"/>
-        </w:rPr>
-        <w:tab/>
-      </w:r>
-      <w:r>
-        <w:rPr>
-          <w:rFonts w:ascii="Times New Roman" w:hAnsi="Times New Roman"/>
-          <w:sz w:val="22"/>
-          <w:szCs w:val="22"/>
-          <w:lang w:val="cs-CZ"/>
-        </w:rPr>
-        <w:tab/>
-      </w:r>
-      <w:r>
-        <w:rPr>
-          <w:rFonts w:ascii="Times New Roman" w:hAnsi="Times New Roman"/>
-          <w:sz w:val="22"/>
-          <w:szCs w:val="22"/>
-          <w:lang w:val="cs-CZ"/>
-        </w:rPr>
-        <w:tab/>
-      </w:r>
-      <w:r>
-        <w:rPr>
-          <w:rFonts w:ascii="Times New Roman" w:hAnsi="Times New Roman"/>
-          <w:sz w:val="22"/>
-          <w:szCs w:val="22"/>
-          <w:lang w:val="cs-CZ"/>
-        </w:rPr>
-        <w:tab/>
-        <w:t>pomocí grafického uživatelského rozhraní.</w:t>
-      </w:r>
-    </w:p>
-    <w:p>
-      <w:pPr>
-        <w:pStyle w:val="level4"/>
-        <w:rPr>
-          <w:rFonts w:ascii="Times New Roman" w:hAnsi="Times New Roman"/>
-          <w:lang w:val="cs-CZ"/>
-        </w:rPr>
-      </w:pPr>
-      <w:r>
-        <w:rPr>
-          <w:rFonts w:ascii="Times New Roman" w:hAnsi="Times New Roman"/>
-          <w:lang w:val="cs-CZ"/>
-        </w:rPr>
-        <w:tab/>
-      </w:r>
-      <w:r>
-        <w:rPr>
-          <w:rFonts w:ascii="Times New Roman" w:hAnsi="Times New Roman"/>
-          <w:i/>
-          <w:lang w:val="cs-CZ"/>
-        </w:rPr>
-        <w:t>3.2.3</w:t>
-      </w:r>
-      <w:r>
-        <w:rPr>
-          <w:rFonts w:ascii="Times New Roman" w:hAnsi="Times New Roman"/>
-          <w:lang w:val="cs-CZ"/>
-        </w:rPr>
-        <w:tab/>
-        <w:t>Funkční požadavky</w:t>
+          <w:sz w:val="22"/>
+          <w:szCs w:val="22"/>
+        </w:rPr>
+        <w:tab/>
+      </w:r>
+      <w:r>
+        <w:rPr>
+          <w:rFonts w:ascii="Times New Roman" w:hAnsi="Times New Roman"/>
+          <w:sz w:val="22"/>
+          <w:szCs w:val="22"/>
+        </w:rPr>
+        <w:tab/>
+      </w:r>
+      <w:r>
+        <w:rPr>
+          <w:rFonts w:ascii="Times New Roman" w:hAnsi="Times New Roman"/>
+          <w:sz w:val="22"/>
+          <w:szCs w:val="22"/>
+        </w:rPr>
+        <w:tab/>
+        <w:t xml:space="preserve">Musí být k dispozici dostatek paměti pro výstupní obrázek, ten musí být při procesu </w:t>
+      </w:r>
+      <w:r>
+        <w:rPr>
+          <w:rFonts w:ascii="Times New Roman" w:hAnsi="Times New Roman"/>
+          <w:sz w:val="22"/>
+          <w:szCs w:val="22"/>
+        </w:rPr>
+        <w:tab/>
+      </w:r>
+      <w:r>
+        <w:rPr>
+          <w:rFonts w:ascii="Times New Roman" w:hAnsi="Times New Roman"/>
+          <w:sz w:val="22"/>
+          <w:szCs w:val="22"/>
+        </w:rPr>
+        <w:tab/>
+      </w:r>
+      <w:r>
+        <w:rPr>
+          <w:rFonts w:ascii="Times New Roman" w:hAnsi="Times New Roman"/>
+          <w:sz w:val="22"/>
+          <w:szCs w:val="22"/>
+        </w:rPr>
+        <w:tab/>
+        <w:t>vytvořen.</w:t>
       </w:r>
     </w:p>
     <w:p>
@@ -6736,54 +6352,25 @@
         <w:pStyle w:val="Standard"/>
         <w:rPr>
           <w:rFonts w:ascii="Times New Roman" w:hAnsi="Times New Roman"/>
-        </w:rPr>
-      </w:pPr>
-      <w:r>
-        <w:rPr>
-          <w:rFonts w:ascii="Times New Roman" w:hAnsi="Times New Roman"/>
-        </w:rPr>
-        <w:tab/>
-      </w:r>
-      <w:r>
-        <w:rPr>
-          <w:rFonts w:ascii="Times New Roman" w:hAnsi="Times New Roman"/>
-        </w:rPr>
-        <w:tab/>
-      </w:r>
-      <w:proofErr w:type="spellStart"/>
-      <w:r>
-        <w:rPr>
-          <w:rFonts w:ascii="Times New Roman" w:hAnsi="Times New Roman"/>
-          <w:sz w:val="22"/>
-          <w:szCs w:val="22"/>
-        </w:rPr>
-        <w:t>Požadavek</w:t>
-      </w:r>
-      <w:proofErr w:type="spellEnd"/>
-      <w:r>
-        <w:rPr>
-          <w:rFonts w:ascii="Times New Roman" w:hAnsi="Times New Roman"/>
-          <w:sz w:val="22"/>
-          <w:szCs w:val="22"/>
-        </w:rPr>
-        <w:t xml:space="preserve"> </w:t>
-      </w:r>
-      <w:r>
-        <w:rPr>
-          <w:rFonts w:ascii="Times New Roman" w:hAnsi="Times New Roman"/>
-          <w:i/>
-          <w:sz w:val="22"/>
-          <w:szCs w:val="22"/>
-        </w:rPr>
-        <w:t>3.2.3.1</w:t>
-      </w:r>
-      <w:r>
-        <w:rPr>
-          <w:rFonts w:ascii="Times New Roman" w:hAnsi="Times New Roman"/>
-          <w:sz w:val="22"/>
-          <w:szCs w:val="22"/>
-        </w:rPr>
-        <w:t>:</w:t>
+          <w:sz w:val="22"/>
+          <w:szCs w:val="22"/>
+        </w:rPr>
+      </w:pPr>
+      <w:r>
+        <w:rPr>
+          <w:rFonts w:ascii="Times New Roman" w:hAnsi="Times New Roman"/>
+          <w:sz w:val="22"/>
+          <w:szCs w:val="22"/>
+        </w:rPr>
+        <w:tab/>
+      </w:r>
+      <w:r>
+        <w:rPr>
+          <w:rFonts w:ascii="Times New Roman" w:hAnsi="Times New Roman"/>
+          <w:sz w:val="22"/>
+          <w:szCs w:val="22"/>
+        </w:rPr>
+        <w:tab/>
       </w:r>
     </w:p>
     <w:p>
@@ -6810,826 +6397,48 @@
           <w:szCs w:val="22"/>
         </w:rPr>
         <w:tab/>
-      </w:r>
-      <w:r>
-        <w:rPr>
-          <w:rFonts w:ascii="Times New Roman" w:hAnsi="Times New Roman"/>
-          <w:sz w:val="22"/>
-          <w:szCs w:val="22"/>
-        </w:rPr>
-        <w:tab/>
-      </w:r>
-      <w:proofErr w:type="spellStart"/>
-      <w:r>
-        <w:rPr>
-          <w:rFonts w:ascii="Times New Roman" w:hAnsi="Times New Roman"/>
-          <w:sz w:val="22"/>
-          <w:szCs w:val="22"/>
-        </w:rPr>
-        <w:t>Obrázky</w:t>
-      </w:r>
-      <w:proofErr w:type="spellEnd"/>
-      <w:r>
-        <w:rPr>
-          <w:rFonts w:ascii="Times New Roman" w:hAnsi="Times New Roman"/>
-          <w:sz w:val="22"/>
-          <w:szCs w:val="22"/>
-        </w:rPr>
-        <w:t xml:space="preserve"> </w:t>
-      </w:r>
-      <w:proofErr w:type="spellStart"/>
-      <w:r>
-        <w:rPr>
-          <w:rFonts w:ascii="Times New Roman" w:hAnsi="Times New Roman"/>
-          <w:sz w:val="22"/>
-          <w:szCs w:val="22"/>
-        </w:rPr>
-        <w:t>musejí</w:t>
-      </w:r>
-      <w:proofErr w:type="spellEnd"/>
-      <w:r>
-        <w:rPr>
-          <w:rFonts w:ascii="Times New Roman" w:hAnsi="Times New Roman"/>
-          <w:sz w:val="22"/>
-          <w:szCs w:val="22"/>
-        </w:rPr>
-        <w:t xml:space="preserve"> </w:t>
-      </w:r>
-      <w:proofErr w:type="spellStart"/>
-      <w:r>
-        <w:rPr>
-          <w:rFonts w:ascii="Times New Roman" w:hAnsi="Times New Roman"/>
-          <w:sz w:val="22"/>
-          <w:szCs w:val="22"/>
-        </w:rPr>
-        <w:t>být</w:t>
-      </w:r>
-      <w:proofErr w:type="spellEnd"/>
-      <w:r>
-        <w:rPr>
-          <w:rFonts w:ascii="Times New Roman" w:hAnsi="Times New Roman"/>
-          <w:sz w:val="22"/>
-          <w:szCs w:val="22"/>
-        </w:rPr>
-        <w:t xml:space="preserve"> </w:t>
-      </w:r>
-      <w:proofErr w:type="spellStart"/>
-      <w:r>
-        <w:rPr>
-          <w:rFonts w:ascii="Times New Roman" w:hAnsi="Times New Roman"/>
-          <w:sz w:val="22"/>
-          <w:szCs w:val="22"/>
-        </w:rPr>
-        <w:t>korektně</w:t>
-      </w:r>
-      <w:proofErr w:type="spellEnd"/>
-      <w:r>
-        <w:rPr>
-          <w:rFonts w:ascii="Times New Roman" w:hAnsi="Times New Roman"/>
-          <w:sz w:val="22"/>
-          <w:szCs w:val="22"/>
-        </w:rPr>
-        <w:t xml:space="preserve"> </w:t>
-      </w:r>
-      <w:proofErr w:type="spellStart"/>
-      <w:r>
-        <w:rPr>
-          <w:rFonts w:ascii="Times New Roman" w:hAnsi="Times New Roman"/>
-          <w:sz w:val="22"/>
-          <w:szCs w:val="22"/>
-        </w:rPr>
-        <w:t>načteny</w:t>
-      </w:r>
-      <w:proofErr w:type="spellEnd"/>
-      <w:r>
-        <w:rPr>
-          <w:rFonts w:ascii="Times New Roman" w:hAnsi="Times New Roman"/>
-          <w:sz w:val="22"/>
-          <w:szCs w:val="22"/>
-        </w:rPr>
-        <w:t>.</w:t>
-      </w:r>
-    </w:p>
-    <w:p>
-      <w:pPr>
-        <w:pStyle w:val="Standard"/>
-        <w:rPr>
-          <w:rFonts w:ascii="Times New Roman" w:hAnsi="Times New Roman"/>
-          <w:sz w:val="22"/>
-          <w:szCs w:val="22"/>
-        </w:rPr>
-      </w:pPr>
-      <w:r>
-        <w:rPr>
-          <w:rFonts w:ascii="Times New Roman" w:hAnsi="Times New Roman"/>
-          <w:sz w:val="22"/>
-          <w:szCs w:val="22"/>
-        </w:rPr>
-        <w:tab/>
-      </w:r>
-      <w:r>
-        <w:rPr>
-          <w:rFonts w:ascii="Times New Roman" w:hAnsi="Times New Roman"/>
-          <w:sz w:val="22"/>
-          <w:szCs w:val="22"/>
-        </w:rPr>
-        <w:tab/>
-      </w:r>
-    </w:p>
-    <w:p>
-      <w:pPr>
-        <w:pStyle w:val="Standard"/>
-        <w:rPr>
-          <w:rFonts w:ascii="Times New Roman" w:hAnsi="Times New Roman"/>
-          <w:sz w:val="22"/>
-          <w:szCs w:val="22"/>
-        </w:rPr>
-      </w:pPr>
-      <w:r>
-        <w:rPr>
-          <w:rFonts w:ascii="Times New Roman" w:hAnsi="Times New Roman"/>
-          <w:sz w:val="22"/>
-          <w:szCs w:val="22"/>
-        </w:rPr>
-        <w:tab/>
-      </w:r>
-      <w:r>
-        <w:rPr>
-          <w:rFonts w:ascii="Times New Roman" w:hAnsi="Times New Roman"/>
-          <w:sz w:val="22"/>
-          <w:szCs w:val="22"/>
-        </w:rPr>
-        <w:tab/>
-      </w:r>
-      <w:proofErr w:type="spellStart"/>
-      <w:r>
-        <w:rPr>
-          <w:rFonts w:ascii="Times New Roman" w:hAnsi="Times New Roman"/>
-          <w:sz w:val="22"/>
-          <w:szCs w:val="22"/>
-        </w:rPr>
-        <w:t>Požadavek</w:t>
-      </w:r>
-      <w:proofErr w:type="spellEnd"/>
-      <w:r>
-        <w:rPr>
-          <w:rFonts w:ascii="Times New Roman" w:hAnsi="Times New Roman"/>
-          <w:sz w:val="22"/>
-          <w:szCs w:val="22"/>
-        </w:rPr>
-        <w:t xml:space="preserve"> </w:t>
-      </w:r>
-      <w:r>
-        <w:rPr>
-          <w:rFonts w:ascii="Times New Roman" w:hAnsi="Times New Roman"/>
-          <w:i/>
-          <w:sz w:val="22"/>
-          <w:szCs w:val="22"/>
-        </w:rPr>
-        <w:t>3.2.3.2</w:t>
-      </w:r>
-      <w:r>
-        <w:rPr>
-          <w:rFonts w:ascii="Times New Roman" w:hAnsi="Times New Roman"/>
-          <w:sz w:val="22"/>
-          <w:szCs w:val="22"/>
-        </w:rPr>
-        <w:t>:</w:t>
-      </w:r>
-    </w:p>
-    <w:p>
-      <w:pPr>
-        <w:pStyle w:val="Standard"/>
-        <w:rPr>
-          <w:rFonts w:ascii="Times New Roman" w:hAnsi="Times New Roman"/>
-        </w:rPr>
-      </w:pPr>
-      <w:r>
-        <w:rPr>
-          <w:rFonts w:ascii="Times New Roman" w:hAnsi="Times New Roman"/>
-          <w:sz w:val="22"/>
-          <w:szCs w:val="22"/>
-        </w:rPr>
-        <w:tab/>
-      </w:r>
-      <w:r>
-        <w:rPr>
-          <w:rFonts w:ascii="Times New Roman" w:hAnsi="Times New Roman"/>
-          <w:sz w:val="22"/>
-          <w:szCs w:val="22"/>
-        </w:rPr>
-        <w:tab/>
-      </w:r>
-      <w:r>
-        <w:rPr>
-          <w:rFonts w:ascii="Times New Roman" w:hAnsi="Times New Roman"/>
-          <w:sz w:val="22"/>
-          <w:szCs w:val="22"/>
-        </w:rPr>
-        <w:tab/>
-      </w:r>
-      <w:proofErr w:type="spellStart"/>
-      <w:r>
-        <w:rPr>
-          <w:rFonts w:ascii="Times New Roman" w:hAnsi="Times New Roman"/>
-          <w:sz w:val="22"/>
-          <w:szCs w:val="22"/>
-        </w:rPr>
-        <w:t>Musí</w:t>
-      </w:r>
-      <w:proofErr w:type="spellEnd"/>
-      <w:r>
-        <w:rPr>
-          <w:rFonts w:ascii="Times New Roman" w:hAnsi="Times New Roman"/>
-          <w:sz w:val="22"/>
-          <w:szCs w:val="22"/>
-        </w:rPr>
-        <w:t xml:space="preserve"> </w:t>
-      </w:r>
-      <w:proofErr w:type="spellStart"/>
-      <w:r>
-        <w:rPr>
-          <w:rFonts w:ascii="Times New Roman" w:hAnsi="Times New Roman"/>
-          <w:sz w:val="22"/>
-          <w:szCs w:val="22"/>
-        </w:rPr>
-        <w:t>být</w:t>
-      </w:r>
-      <w:proofErr w:type="spellEnd"/>
-      <w:r>
-        <w:rPr>
-          <w:rFonts w:ascii="Times New Roman" w:hAnsi="Times New Roman"/>
-          <w:sz w:val="22"/>
-          <w:szCs w:val="22"/>
-        </w:rPr>
-        <w:t xml:space="preserve"> k </w:t>
-      </w:r>
-      <w:proofErr w:type="spellStart"/>
-      <w:r>
-        <w:rPr>
-          <w:rFonts w:ascii="Times New Roman" w:hAnsi="Times New Roman"/>
-          <w:sz w:val="22"/>
-          <w:szCs w:val="22"/>
-        </w:rPr>
-        <w:t>dispozici</w:t>
-      </w:r>
-      <w:proofErr w:type="spellEnd"/>
-      <w:r>
-        <w:rPr>
-          <w:rFonts w:ascii="Times New Roman" w:hAnsi="Times New Roman"/>
-          <w:sz w:val="22"/>
-          <w:szCs w:val="22"/>
-        </w:rPr>
-        <w:t xml:space="preserve"> </w:t>
-      </w:r>
-      <w:proofErr w:type="spellStart"/>
-      <w:r>
-        <w:rPr>
-          <w:rFonts w:ascii="Times New Roman" w:hAnsi="Times New Roman"/>
-          <w:sz w:val="22"/>
-          <w:szCs w:val="22"/>
-        </w:rPr>
-        <w:t>dostatek</w:t>
-      </w:r>
-      <w:proofErr w:type="spellEnd"/>
-      <w:r>
-        <w:rPr>
-          <w:rFonts w:ascii="Times New Roman" w:hAnsi="Times New Roman"/>
-          <w:sz w:val="22"/>
-          <w:szCs w:val="22"/>
-        </w:rPr>
-        <w:t xml:space="preserve"> </w:t>
-      </w:r>
-      <w:proofErr w:type="spellStart"/>
-      <w:r>
-        <w:rPr>
-          <w:rFonts w:ascii="Times New Roman" w:hAnsi="Times New Roman"/>
-          <w:sz w:val="22"/>
-          <w:szCs w:val="22"/>
-        </w:rPr>
-        <w:t>paměti</w:t>
-      </w:r>
-      <w:proofErr w:type="spellEnd"/>
-      <w:r>
-        <w:rPr>
-          <w:rFonts w:ascii="Times New Roman" w:hAnsi="Times New Roman"/>
-          <w:sz w:val="22"/>
-          <w:szCs w:val="22"/>
-        </w:rPr>
-        <w:t xml:space="preserve"> pro </w:t>
-      </w:r>
-      <w:proofErr w:type="spellStart"/>
-      <w:r>
-        <w:rPr>
-          <w:rFonts w:ascii="Times New Roman" w:hAnsi="Times New Roman"/>
-          <w:sz w:val="22"/>
-          <w:szCs w:val="22"/>
-        </w:rPr>
-        <w:t>výstupní</w:t>
-      </w:r>
-      <w:proofErr w:type="spellEnd"/>
-      <w:r>
-        <w:rPr>
-          <w:rFonts w:ascii="Times New Roman" w:hAnsi="Times New Roman"/>
-          <w:sz w:val="22"/>
-          <w:szCs w:val="22"/>
-        </w:rPr>
-        <w:t xml:space="preserve"> </w:t>
-      </w:r>
-      <w:proofErr w:type="spellStart"/>
-      <w:r>
-        <w:rPr>
-          <w:rFonts w:ascii="Times New Roman" w:hAnsi="Times New Roman"/>
-          <w:sz w:val="22"/>
-          <w:szCs w:val="22"/>
-        </w:rPr>
-        <w:t>obrázek</w:t>
-      </w:r>
-      <w:proofErr w:type="spellEnd"/>
-      <w:r>
-        <w:rPr>
-          <w:rFonts w:ascii="Times New Roman" w:hAnsi="Times New Roman"/>
-          <w:sz w:val="22"/>
-          <w:szCs w:val="22"/>
-        </w:rPr>
-        <w:t xml:space="preserve">, ten </w:t>
-      </w:r>
-      <w:proofErr w:type="spellStart"/>
-      <w:r>
-        <w:rPr>
-          <w:rFonts w:ascii="Times New Roman" w:hAnsi="Times New Roman"/>
-          <w:sz w:val="22"/>
-          <w:szCs w:val="22"/>
-        </w:rPr>
-        <w:t>musí</w:t>
-      </w:r>
-      <w:proofErr w:type="spellEnd"/>
-      <w:r>
-        <w:rPr>
-          <w:rFonts w:ascii="Times New Roman" w:hAnsi="Times New Roman"/>
-          <w:sz w:val="22"/>
-          <w:szCs w:val="22"/>
-        </w:rPr>
-        <w:t xml:space="preserve"> </w:t>
-      </w:r>
-      <w:proofErr w:type="spellStart"/>
-      <w:r>
-        <w:rPr>
-          <w:rFonts w:ascii="Times New Roman" w:hAnsi="Times New Roman"/>
-          <w:sz w:val="22"/>
-          <w:szCs w:val="22"/>
-        </w:rPr>
-        <w:t>být</w:t>
-      </w:r>
-      <w:proofErr w:type="spellEnd"/>
-      <w:r>
-        <w:rPr>
-          <w:rFonts w:ascii="Times New Roman" w:hAnsi="Times New Roman"/>
-          <w:sz w:val="22"/>
-          <w:szCs w:val="22"/>
-        </w:rPr>
-        <w:t xml:space="preserve"> </w:t>
-      </w:r>
-      <w:proofErr w:type="spellStart"/>
-      <w:r>
-        <w:rPr>
-          <w:rFonts w:ascii="Times New Roman" w:hAnsi="Times New Roman"/>
-          <w:sz w:val="22"/>
-          <w:szCs w:val="22"/>
-        </w:rPr>
-        <w:t>při</w:t>
-      </w:r>
-      <w:proofErr w:type="spellEnd"/>
-      <w:r>
-        <w:rPr>
-          <w:rFonts w:ascii="Times New Roman" w:hAnsi="Times New Roman"/>
-          <w:sz w:val="22"/>
-          <w:szCs w:val="22"/>
-        </w:rPr>
-        <w:t xml:space="preserve"> </w:t>
-      </w:r>
-      <w:proofErr w:type="spellStart"/>
-      <w:r>
-        <w:rPr>
-          <w:rFonts w:ascii="Times New Roman" w:hAnsi="Times New Roman"/>
-          <w:sz w:val="22"/>
-          <w:szCs w:val="22"/>
-        </w:rPr>
-        <w:t>procesu</w:t>
-      </w:r>
-      <w:proofErr w:type="spellEnd"/>
-      <w:r>
-        <w:rPr>
-          <w:rFonts w:ascii="Times New Roman" w:hAnsi="Times New Roman"/>
-          <w:sz w:val="22"/>
-          <w:szCs w:val="22"/>
-        </w:rPr>
-        <w:t xml:space="preserve"> </w:t>
-      </w:r>
-      <w:r>
-        <w:rPr>
-          <w:rFonts w:ascii="Times New Roman" w:hAnsi="Times New Roman"/>
-          <w:sz w:val="22"/>
-          <w:szCs w:val="22"/>
-        </w:rPr>
-        <w:tab/>
-      </w:r>
-      <w:r>
-        <w:rPr>
-          <w:rFonts w:ascii="Times New Roman" w:hAnsi="Times New Roman"/>
-          <w:sz w:val="22"/>
-          <w:szCs w:val="22"/>
-        </w:rPr>
-        <w:tab/>
-      </w:r>
-      <w:r>
-        <w:rPr>
-          <w:rFonts w:ascii="Times New Roman" w:hAnsi="Times New Roman"/>
-          <w:sz w:val="22"/>
-          <w:szCs w:val="22"/>
-        </w:rPr>
-        <w:tab/>
-      </w:r>
-      <w:proofErr w:type="spellStart"/>
-      <w:r>
-        <w:rPr>
-          <w:rFonts w:ascii="Times New Roman" w:hAnsi="Times New Roman"/>
-          <w:sz w:val="22"/>
-          <w:szCs w:val="22"/>
-        </w:rPr>
-        <w:t>vytvořen</w:t>
-      </w:r>
-      <w:proofErr w:type="spellEnd"/>
-      <w:r>
-        <w:rPr>
-          <w:rFonts w:ascii="Times New Roman" w:hAnsi="Times New Roman"/>
-          <w:sz w:val="22"/>
-          <w:szCs w:val="22"/>
-        </w:rPr>
-        <w:t>.</w:t>
-      </w:r>
-    </w:p>
-    <w:p>
-      <w:pPr>
-        <w:pStyle w:val="Standard"/>
-        <w:rPr>
-          <w:rFonts w:ascii="Times New Roman" w:hAnsi="Times New Roman"/>
-          <w:sz w:val="22"/>
-          <w:szCs w:val="22"/>
-        </w:rPr>
-      </w:pPr>
-      <w:r>
-        <w:rPr>
-          <w:rFonts w:ascii="Times New Roman" w:hAnsi="Times New Roman"/>
-          <w:sz w:val="22"/>
-          <w:szCs w:val="22"/>
-        </w:rPr>
-        <w:tab/>
-      </w:r>
-      <w:r>
-        <w:rPr>
-          <w:rFonts w:ascii="Times New Roman" w:hAnsi="Times New Roman"/>
-          <w:sz w:val="22"/>
-          <w:szCs w:val="22"/>
-        </w:rPr>
-        <w:tab/>
-      </w:r>
-    </w:p>
-    <w:p>
-      <w:pPr>
-        <w:pStyle w:val="Standard"/>
-        <w:rPr>
-          <w:rFonts w:ascii="Times New Roman" w:hAnsi="Times New Roman"/>
-          <w:sz w:val="22"/>
-          <w:szCs w:val="22"/>
-        </w:rPr>
-      </w:pPr>
-      <w:r>
-        <w:rPr>
-          <w:rFonts w:ascii="Times New Roman" w:hAnsi="Times New Roman"/>
-          <w:sz w:val="22"/>
-          <w:szCs w:val="22"/>
-        </w:rPr>
-        <w:tab/>
-      </w:r>
-      <w:r>
-        <w:rPr>
-          <w:rFonts w:ascii="Times New Roman" w:hAnsi="Times New Roman"/>
-          <w:sz w:val="22"/>
-          <w:szCs w:val="22"/>
-        </w:rPr>
-        <w:tab/>
-        <w:t xml:space="preserve">V </w:t>
-      </w:r>
-      <w:proofErr w:type="spellStart"/>
-      <w:r>
-        <w:rPr>
-          <w:rFonts w:ascii="Times New Roman" w:hAnsi="Times New Roman"/>
-          <w:sz w:val="22"/>
-          <w:szCs w:val="22"/>
-        </w:rPr>
-        <w:t>případě</w:t>
-      </w:r>
-      <w:proofErr w:type="spellEnd"/>
-      <w:r>
-        <w:rPr>
-          <w:rFonts w:ascii="Times New Roman" w:hAnsi="Times New Roman"/>
-          <w:sz w:val="22"/>
-          <w:szCs w:val="22"/>
-        </w:rPr>
-        <w:t xml:space="preserve"> </w:t>
-      </w:r>
-      <w:proofErr w:type="spellStart"/>
-      <w:r>
-        <w:rPr>
-          <w:rFonts w:ascii="Times New Roman" w:hAnsi="Times New Roman"/>
-          <w:sz w:val="22"/>
-          <w:szCs w:val="22"/>
-        </w:rPr>
-        <w:t>selhání</w:t>
-      </w:r>
-      <w:proofErr w:type="spellEnd"/>
-      <w:r>
-        <w:rPr>
-          <w:rFonts w:ascii="Times New Roman" w:hAnsi="Times New Roman"/>
-          <w:sz w:val="22"/>
-          <w:szCs w:val="22"/>
-        </w:rPr>
-        <w:t xml:space="preserve"> </w:t>
-      </w:r>
-      <w:proofErr w:type="spellStart"/>
-      <w:r>
-        <w:rPr>
-          <w:rFonts w:ascii="Times New Roman" w:hAnsi="Times New Roman"/>
-          <w:sz w:val="22"/>
-          <w:szCs w:val="22"/>
-        </w:rPr>
-        <w:t>jednoho</w:t>
-      </w:r>
-      <w:proofErr w:type="spellEnd"/>
-      <w:r>
-        <w:rPr>
-          <w:rFonts w:ascii="Times New Roman" w:hAnsi="Times New Roman"/>
-          <w:sz w:val="22"/>
-          <w:szCs w:val="22"/>
-        </w:rPr>
-        <w:t xml:space="preserve"> z </w:t>
-      </w:r>
-      <w:proofErr w:type="spellStart"/>
-      <w:r>
-        <w:rPr>
-          <w:rFonts w:ascii="Times New Roman" w:hAnsi="Times New Roman"/>
-          <w:sz w:val="22"/>
-          <w:szCs w:val="22"/>
-        </w:rPr>
-        <w:t>těchto</w:t>
-      </w:r>
-      <w:proofErr w:type="spellEnd"/>
-      <w:r>
-        <w:rPr>
-          <w:rFonts w:ascii="Times New Roman" w:hAnsi="Times New Roman"/>
-          <w:sz w:val="22"/>
-          <w:szCs w:val="22"/>
-        </w:rPr>
-        <w:t xml:space="preserve"> </w:t>
-      </w:r>
-      <w:proofErr w:type="spellStart"/>
-      <w:r>
-        <w:rPr>
-          <w:rFonts w:ascii="Times New Roman" w:hAnsi="Times New Roman"/>
-          <w:sz w:val="22"/>
-          <w:szCs w:val="22"/>
-        </w:rPr>
-        <w:t>požadavků</w:t>
-      </w:r>
-      <w:proofErr w:type="spellEnd"/>
-      <w:r>
-        <w:rPr>
-          <w:rFonts w:ascii="Times New Roman" w:hAnsi="Times New Roman"/>
-          <w:sz w:val="22"/>
-          <w:szCs w:val="22"/>
-        </w:rPr>
-        <w:t xml:space="preserve"> </w:t>
-      </w:r>
-      <w:proofErr w:type="spellStart"/>
-      <w:r>
-        <w:rPr>
-          <w:rFonts w:ascii="Times New Roman" w:hAnsi="Times New Roman"/>
-          <w:sz w:val="22"/>
-          <w:szCs w:val="22"/>
-        </w:rPr>
-        <w:t>bude</w:t>
-      </w:r>
-      <w:proofErr w:type="spellEnd"/>
-      <w:r>
-        <w:rPr>
-          <w:rFonts w:ascii="Times New Roman" w:hAnsi="Times New Roman"/>
-          <w:sz w:val="22"/>
-          <w:szCs w:val="22"/>
-        </w:rPr>
-        <w:t xml:space="preserve"> </w:t>
-      </w:r>
-      <w:proofErr w:type="spellStart"/>
-      <w:r>
-        <w:rPr>
-          <w:rFonts w:ascii="Times New Roman" w:hAnsi="Times New Roman"/>
-          <w:sz w:val="22"/>
-          <w:szCs w:val="22"/>
-        </w:rPr>
-        <w:t>pomocí</w:t>
-      </w:r>
-      <w:proofErr w:type="spellEnd"/>
-      <w:r>
-        <w:rPr>
-          <w:rFonts w:ascii="Times New Roman" w:hAnsi="Times New Roman"/>
-          <w:sz w:val="22"/>
-          <w:szCs w:val="22"/>
-        </w:rPr>
-        <w:t xml:space="preserve"> </w:t>
-      </w:r>
-      <w:proofErr w:type="spellStart"/>
-      <w:r>
-        <w:rPr>
-          <w:rFonts w:ascii="Times New Roman" w:hAnsi="Times New Roman"/>
-          <w:sz w:val="22"/>
-          <w:szCs w:val="22"/>
-        </w:rPr>
-        <w:t>výjimky</w:t>
-      </w:r>
-      <w:proofErr w:type="spellEnd"/>
-      <w:r>
-        <w:rPr>
-          <w:rFonts w:ascii="Times New Roman" w:hAnsi="Times New Roman"/>
-          <w:sz w:val="22"/>
-          <w:szCs w:val="22"/>
-        </w:rPr>
-        <w:t xml:space="preserve"> </w:t>
-      </w:r>
-      <w:r>
-        <w:rPr>
-          <w:rFonts w:ascii="Times New Roman" w:hAnsi="Times New Roman"/>
-          <w:sz w:val="22"/>
-          <w:szCs w:val="22"/>
-        </w:rPr>
-        <w:tab/>
-      </w:r>
-      <w:r>
-        <w:rPr>
-          <w:rFonts w:ascii="Times New Roman" w:hAnsi="Times New Roman"/>
-          <w:sz w:val="22"/>
-          <w:szCs w:val="22"/>
-        </w:rPr>
-        <w:tab/>
-      </w:r>
-      <w:r>
-        <w:rPr>
-          <w:rFonts w:ascii="Times New Roman" w:hAnsi="Times New Roman"/>
-          <w:sz w:val="22"/>
-          <w:szCs w:val="22"/>
-        </w:rPr>
-        <w:tab/>
-      </w:r>
-      <w:r>
-        <w:rPr>
-          <w:rFonts w:ascii="Times New Roman" w:hAnsi="Times New Roman"/>
-          <w:sz w:val="22"/>
-          <w:szCs w:val="22"/>
-        </w:rPr>
-        <w:tab/>
-      </w:r>
-      <w:r>
-        <w:rPr>
-          <w:rFonts w:ascii="Times New Roman" w:hAnsi="Times New Roman"/>
-          <w:sz w:val="22"/>
-          <w:szCs w:val="22"/>
-        </w:rPr>
-        <w:tab/>
-      </w:r>
-      <w:proofErr w:type="spellStart"/>
-      <w:r>
-        <w:rPr>
-          <w:rFonts w:ascii="Times New Roman" w:hAnsi="Times New Roman"/>
-          <w:sz w:val="22"/>
-          <w:szCs w:val="22"/>
-        </w:rPr>
-        <w:t>zprostředkována</w:t>
-      </w:r>
-      <w:proofErr w:type="spellEnd"/>
-      <w:r>
-        <w:rPr>
-          <w:rFonts w:ascii="Times New Roman" w:hAnsi="Times New Roman"/>
-          <w:sz w:val="22"/>
-          <w:szCs w:val="22"/>
-        </w:rPr>
-        <w:t xml:space="preserve"> </w:t>
-      </w:r>
-      <w:proofErr w:type="spellStart"/>
-      <w:r>
-        <w:rPr>
-          <w:rFonts w:ascii="Times New Roman" w:hAnsi="Times New Roman"/>
-          <w:sz w:val="22"/>
-          <w:szCs w:val="22"/>
-        </w:rPr>
-        <w:t>chybová</w:t>
-      </w:r>
-      <w:proofErr w:type="spellEnd"/>
-      <w:r>
-        <w:rPr>
-          <w:rFonts w:ascii="Times New Roman" w:hAnsi="Times New Roman"/>
-          <w:sz w:val="22"/>
-          <w:szCs w:val="22"/>
-        </w:rPr>
-        <w:t xml:space="preserve"> </w:t>
-      </w:r>
-      <w:proofErr w:type="spellStart"/>
-      <w:r>
-        <w:rPr>
-          <w:rFonts w:ascii="Times New Roman" w:hAnsi="Times New Roman"/>
-          <w:sz w:val="22"/>
-          <w:szCs w:val="22"/>
-        </w:rPr>
-        <w:t>hláška</w:t>
-      </w:r>
-      <w:proofErr w:type="spellEnd"/>
-      <w:r>
-        <w:rPr>
-          <w:rFonts w:ascii="Times New Roman" w:hAnsi="Times New Roman"/>
-          <w:sz w:val="22"/>
-          <w:szCs w:val="22"/>
-        </w:rPr>
-        <w:t xml:space="preserve"> a </w:t>
-      </w:r>
-      <w:proofErr w:type="spellStart"/>
-      <w:r>
-        <w:rPr>
-          <w:rFonts w:ascii="Times New Roman" w:hAnsi="Times New Roman"/>
-          <w:sz w:val="22"/>
-          <w:szCs w:val="22"/>
-        </w:rPr>
-        <w:t>proces</w:t>
-      </w:r>
-      <w:proofErr w:type="spellEnd"/>
-      <w:r>
-        <w:rPr>
-          <w:rFonts w:ascii="Times New Roman" w:hAnsi="Times New Roman"/>
-          <w:sz w:val="22"/>
-          <w:szCs w:val="22"/>
-        </w:rPr>
-        <w:t xml:space="preserve"> </w:t>
-      </w:r>
-      <w:proofErr w:type="spellStart"/>
-      <w:r>
-        <w:rPr>
-          <w:rFonts w:ascii="Times New Roman" w:hAnsi="Times New Roman"/>
-          <w:sz w:val="22"/>
-          <w:szCs w:val="22"/>
-        </w:rPr>
-        <w:t>prokládání</w:t>
-      </w:r>
-      <w:proofErr w:type="spellEnd"/>
-      <w:r>
-        <w:rPr>
-          <w:rFonts w:ascii="Times New Roman" w:hAnsi="Times New Roman"/>
-          <w:sz w:val="22"/>
-          <w:szCs w:val="22"/>
-        </w:rPr>
-        <w:t xml:space="preserve"> </w:t>
-      </w:r>
-      <w:proofErr w:type="spellStart"/>
-      <w:r>
-        <w:rPr>
-          <w:rFonts w:ascii="Times New Roman" w:hAnsi="Times New Roman"/>
-          <w:sz w:val="22"/>
-          <w:szCs w:val="22"/>
-        </w:rPr>
-        <w:t>bude</w:t>
-      </w:r>
-      <w:proofErr w:type="spellEnd"/>
-      <w:r>
-        <w:rPr>
-          <w:rFonts w:ascii="Times New Roman" w:hAnsi="Times New Roman"/>
-          <w:sz w:val="22"/>
-          <w:szCs w:val="22"/>
-        </w:rPr>
-        <w:t xml:space="preserve"> </w:t>
-      </w:r>
-      <w:proofErr w:type="spellStart"/>
-      <w:r>
-        <w:rPr>
-          <w:rFonts w:ascii="Times New Roman" w:hAnsi="Times New Roman"/>
-          <w:sz w:val="22"/>
-          <w:szCs w:val="22"/>
-        </w:rPr>
-        <w:t>ukončen</w:t>
-      </w:r>
-      <w:proofErr w:type="spellEnd"/>
-      <w:r>
-        <w:rPr>
-          <w:rFonts w:ascii="Times New Roman" w:hAnsi="Times New Roman"/>
-          <w:sz w:val="22"/>
-          <w:szCs w:val="22"/>
-        </w:rPr>
-        <w:t>.</w:t>
+        <w:t xml:space="preserve">V případě selhání jednoho z těchto požadavků bude pomocí výjimky </w:t>
+      </w:r>
+      <w:r>
+        <w:rPr>
+          <w:rFonts w:ascii="Times New Roman" w:hAnsi="Times New Roman"/>
+          <w:sz w:val="22"/>
+          <w:szCs w:val="22"/>
+        </w:rPr>
+        <w:tab/>
+      </w:r>
+      <w:r>
+        <w:rPr>
+          <w:rFonts w:ascii="Times New Roman" w:hAnsi="Times New Roman"/>
+          <w:sz w:val="22"/>
+          <w:szCs w:val="22"/>
+        </w:rPr>
+        <w:tab/>
+      </w:r>
+      <w:r>
+        <w:rPr>
+          <w:rFonts w:ascii="Times New Roman" w:hAnsi="Times New Roman"/>
+          <w:sz w:val="22"/>
+          <w:szCs w:val="22"/>
+        </w:rPr>
+        <w:tab/>
+      </w:r>
+      <w:r>
+        <w:rPr>
+          <w:rFonts w:ascii="Times New Roman" w:hAnsi="Times New Roman"/>
+          <w:sz w:val="22"/>
+          <w:szCs w:val="22"/>
+        </w:rPr>
+        <w:tab/>
+      </w:r>
+      <w:r>
+        <w:rPr>
+          <w:rFonts w:ascii="Times New Roman" w:hAnsi="Times New Roman"/>
+          <w:sz w:val="22"/>
+          <w:szCs w:val="22"/>
+        </w:rPr>
+        <w:tab/>
+        <w:t>zprostředkována chybová hláška a proces prokládání bude ukončen.</w:t>
       </w:r>
     </w:p>
     <w:p>
@@ -7671,29 +6480,8 @@
           <w:rFonts w:ascii="Times New Roman" w:hAnsi="Times New Roman"/>
         </w:rPr>
         <w:tab/>
-      </w:r>
-      <w:proofErr w:type="spellStart"/>
-      <w:r>
-        <w:rPr>
-          <w:rFonts w:ascii="Times New Roman" w:hAnsi="Times New Roman"/>
-        </w:rPr>
-        <w:t>Popis</w:t>
-      </w:r>
-      <w:proofErr w:type="spellEnd"/>
-      <w:r>
-        <w:rPr>
-          <w:rFonts w:ascii="Times New Roman" w:hAnsi="Times New Roman"/>
-        </w:rPr>
-        <w:t xml:space="preserve"> a </w:t>
-      </w:r>
-      <w:proofErr w:type="spellStart"/>
-      <w:r>
-        <w:rPr>
-          <w:rFonts w:ascii="Times New Roman" w:hAnsi="Times New Roman"/>
-        </w:rPr>
-        <w:t>priorita</w:t>
-      </w:r>
-      <w:proofErr w:type="spellEnd"/>
+        <w:t>Popis a priorita</w:t>
+      </w:r>
     </w:p>
     <w:p>
       <w:pPr>
@@ -7711,115 +6499,7 @@
           <w:sz w:val="22"/>
           <w:szCs w:val="22"/>
         </w:rPr>
-        <w:t xml:space="preserve">Program </w:t>
-      </w:r>
-      <w:proofErr w:type="spellStart"/>
-      <w:r>
-        <w:rPr>
-          <w:rFonts w:ascii="Times New Roman" w:hAnsi="Times New Roman"/>
-          <w:sz w:val="22"/>
-          <w:szCs w:val="22"/>
-        </w:rPr>
-        <w:t>umožní</w:t>
-      </w:r>
-      <w:proofErr w:type="spellEnd"/>
-      <w:r>
-        <w:rPr>
-          <w:rFonts w:ascii="Times New Roman" w:hAnsi="Times New Roman"/>
-          <w:sz w:val="22"/>
-          <w:szCs w:val="22"/>
-        </w:rPr>
-        <w:t xml:space="preserve"> </w:t>
-      </w:r>
-      <w:proofErr w:type="spellStart"/>
-      <w:r>
-        <w:rPr>
-          <w:rFonts w:ascii="Times New Roman" w:hAnsi="Times New Roman"/>
-          <w:sz w:val="22"/>
-          <w:szCs w:val="22"/>
-        </w:rPr>
-        <w:t>přidání</w:t>
-      </w:r>
-      <w:proofErr w:type="spellEnd"/>
-      <w:r>
-        <w:rPr>
-          <w:rFonts w:ascii="Times New Roman" w:hAnsi="Times New Roman"/>
-          <w:sz w:val="22"/>
-          <w:szCs w:val="22"/>
-        </w:rPr>
-        <w:t xml:space="preserve"> </w:t>
-      </w:r>
-      <w:proofErr w:type="spellStart"/>
-      <w:r>
-        <w:rPr>
-          <w:rFonts w:ascii="Times New Roman" w:hAnsi="Times New Roman"/>
-          <w:sz w:val="22"/>
-          <w:szCs w:val="22"/>
-        </w:rPr>
-        <w:t>pasovacích</w:t>
-      </w:r>
-      <w:proofErr w:type="spellEnd"/>
-      <w:r>
-        <w:rPr>
-          <w:rFonts w:ascii="Times New Roman" w:hAnsi="Times New Roman"/>
-          <w:sz w:val="22"/>
-          <w:szCs w:val="22"/>
-        </w:rPr>
-        <w:t xml:space="preserve"> </w:t>
-      </w:r>
-      <w:proofErr w:type="spellStart"/>
-      <w:r>
-        <w:rPr>
-          <w:rFonts w:ascii="Times New Roman" w:hAnsi="Times New Roman"/>
-          <w:sz w:val="22"/>
-          <w:szCs w:val="22"/>
-        </w:rPr>
-        <w:t>značek</w:t>
-      </w:r>
-      <w:proofErr w:type="spellEnd"/>
-      <w:r>
-        <w:rPr>
-          <w:rFonts w:ascii="Times New Roman" w:hAnsi="Times New Roman"/>
-          <w:sz w:val="22"/>
-          <w:szCs w:val="22"/>
-        </w:rPr>
-        <w:t xml:space="preserve"> do </w:t>
-      </w:r>
-      <w:proofErr w:type="spellStart"/>
-      <w:r>
-        <w:rPr>
-          <w:rFonts w:ascii="Times New Roman" w:hAnsi="Times New Roman"/>
-          <w:sz w:val="22"/>
-          <w:szCs w:val="22"/>
-        </w:rPr>
-        <w:t>výsledného</w:t>
-      </w:r>
-      <w:proofErr w:type="spellEnd"/>
-      <w:r>
-        <w:rPr>
-          <w:rFonts w:ascii="Times New Roman" w:hAnsi="Times New Roman"/>
-          <w:sz w:val="22"/>
-          <w:szCs w:val="22"/>
-        </w:rPr>
-        <w:t xml:space="preserve"> </w:t>
-      </w:r>
-      <w:proofErr w:type="spellStart"/>
-      <w:r>
-        <w:rPr>
-          <w:rFonts w:ascii="Times New Roman" w:hAnsi="Times New Roman"/>
-          <w:sz w:val="22"/>
-          <w:szCs w:val="22"/>
-        </w:rPr>
-        <w:t>obrázku</w:t>
-      </w:r>
-      <w:proofErr w:type="spellEnd"/>
-      <w:r>
-        <w:rPr>
-          <w:rFonts w:ascii="Times New Roman" w:hAnsi="Times New Roman"/>
-          <w:sz w:val="22"/>
-          <w:szCs w:val="22"/>
-        </w:rPr>
-        <w:t>.</w:t>
+        <w:t>Program umožní přidání pasovacích značek do výsledného obrázku.</w:t>
       </w:r>
     </w:p>
     <w:p>
@@ -7872,35 +6552,8 @@
           <w:szCs w:val="22"/>
         </w:rPr>
         <w:tab/>
-      </w:r>
-      <w:proofErr w:type="spellStart"/>
-      <w:r>
-        <w:rPr>
-          <w:rFonts w:ascii="Times New Roman" w:hAnsi="Times New Roman"/>
-          <w:sz w:val="22"/>
-          <w:szCs w:val="22"/>
-        </w:rPr>
-        <w:t>Priorita</w:t>
-      </w:r>
-      <w:proofErr w:type="spellEnd"/>
-      <w:r>
-        <w:rPr>
-          <w:rFonts w:ascii="Times New Roman" w:hAnsi="Times New Roman"/>
-          <w:sz w:val="22"/>
-          <w:szCs w:val="22"/>
-        </w:rPr>
-        <w:t xml:space="preserve">: </w:t>
-      </w:r>
-      <w:proofErr w:type="spellStart"/>
-      <w:r>
-        <w:rPr>
-          <w:rFonts w:ascii="Times New Roman" w:hAnsi="Times New Roman"/>
-          <w:sz w:val="22"/>
-          <w:szCs w:val="22"/>
-        </w:rPr>
-        <w:t>vysoká</w:t>
-      </w:r>
-      <w:proofErr w:type="spellEnd"/>
+        <w:t>Priorita: vysoká</w:t>
+      </w:r>
     </w:p>
     <w:p>
       <w:pPr>
@@ -7921,43 +6574,8 @@
           <w:rFonts w:ascii="Times New Roman" w:hAnsi="Times New Roman"/>
         </w:rPr>
         <w:tab/>
-      </w:r>
-      <w:proofErr w:type="spellStart"/>
-      <w:r>
-        <w:rPr>
-          <w:rFonts w:ascii="Times New Roman" w:hAnsi="Times New Roman"/>
-        </w:rPr>
-        <w:t>Události</w:t>
-      </w:r>
-      <w:proofErr w:type="spellEnd"/>
-      <w:r>
-        <w:rPr>
-          <w:rFonts w:ascii="Times New Roman" w:hAnsi="Times New Roman"/>
-        </w:rPr>
-        <w:t xml:space="preserve"> </w:t>
-      </w:r>
-      <w:proofErr w:type="gramStart"/>
-      <w:r>
-        <w:rPr>
-          <w:rFonts w:ascii="Times New Roman" w:hAnsi="Times New Roman"/>
-        </w:rPr>
-        <w:t>a</w:t>
-      </w:r>
-      <w:proofErr w:type="gramEnd"/>
-      <w:r>
-        <w:rPr>
-          <w:rFonts w:ascii="Times New Roman" w:hAnsi="Times New Roman"/>
-        </w:rPr>
-        <w:t xml:space="preserve"> </w:t>
-      </w:r>
-      <w:proofErr w:type="spellStart"/>
-      <w:r>
-        <w:rPr>
-          <w:rFonts w:ascii="Times New Roman" w:hAnsi="Times New Roman"/>
-        </w:rPr>
-        <w:t>odpovědi</w:t>
-      </w:r>
-      <w:proofErr w:type="spellEnd"/>
+        <w:t>Události a odpovědi</w:t>
+      </w:r>
     </w:p>
     <w:p>
       <w:pPr>
@@ -7969,167 +6587,13 @@
       <w:r>
         <w:tab/>
       </w:r>
-      <w:proofErr w:type="spellStart"/>
-      <w:r>
-        <w:rPr>
-          <w:rFonts w:ascii="Times New Roman" w:hAnsi="Times New Roman"/>
-          <w:sz w:val="22"/>
-          <w:szCs w:val="22"/>
-        </w:rPr>
-        <w:t>Bude</w:t>
-      </w:r>
-      <w:proofErr w:type="spellEnd"/>
-      <w:r>
-        <w:rPr>
-          <w:rFonts w:ascii="Times New Roman" w:hAnsi="Times New Roman"/>
-          <w:sz w:val="22"/>
-          <w:szCs w:val="22"/>
-        </w:rPr>
-        <w:t xml:space="preserve"> </w:t>
-      </w:r>
-      <w:proofErr w:type="spellStart"/>
-      <w:r>
-        <w:rPr>
-          <w:rFonts w:ascii="Times New Roman" w:hAnsi="Times New Roman"/>
-          <w:sz w:val="22"/>
-          <w:szCs w:val="22"/>
-        </w:rPr>
-        <w:t>umožněno</w:t>
-      </w:r>
-      <w:proofErr w:type="spellEnd"/>
-      <w:r>
-        <w:rPr>
-          <w:rFonts w:ascii="Times New Roman" w:hAnsi="Times New Roman"/>
-          <w:sz w:val="22"/>
-          <w:szCs w:val="22"/>
-        </w:rPr>
-        <w:t xml:space="preserve"> </w:t>
-      </w:r>
-      <w:proofErr w:type="spellStart"/>
-      <w:r>
-        <w:rPr>
-          <w:rFonts w:ascii="Times New Roman" w:hAnsi="Times New Roman"/>
-          <w:sz w:val="22"/>
-          <w:szCs w:val="22"/>
-        </w:rPr>
-        <w:t>nastavení</w:t>
-      </w:r>
-      <w:proofErr w:type="spellEnd"/>
-      <w:r>
-        <w:rPr>
-          <w:rFonts w:ascii="Times New Roman" w:hAnsi="Times New Roman"/>
-          <w:sz w:val="22"/>
-          <w:szCs w:val="22"/>
-        </w:rPr>
-        <w:t xml:space="preserve"> </w:t>
-      </w:r>
-      <w:proofErr w:type="spellStart"/>
-      <w:r>
-        <w:rPr>
-          <w:rFonts w:ascii="Times New Roman" w:hAnsi="Times New Roman"/>
-          <w:sz w:val="22"/>
-          <w:szCs w:val="22"/>
-        </w:rPr>
-        <w:t>pasovacích</w:t>
-      </w:r>
-      <w:proofErr w:type="spellEnd"/>
-      <w:r>
-        <w:rPr>
-          <w:rFonts w:ascii="Times New Roman" w:hAnsi="Times New Roman"/>
-          <w:sz w:val="22"/>
-          <w:szCs w:val="22"/>
-        </w:rPr>
-        <w:t xml:space="preserve"> </w:t>
-      </w:r>
-      <w:proofErr w:type="spellStart"/>
-      <w:r>
-        <w:rPr>
-          <w:rFonts w:ascii="Times New Roman" w:hAnsi="Times New Roman"/>
-          <w:sz w:val="22"/>
-          <w:szCs w:val="22"/>
-        </w:rPr>
-        <w:t>značek</w:t>
-      </w:r>
-      <w:proofErr w:type="spellEnd"/>
-      <w:r>
-        <w:rPr>
-          <w:rFonts w:ascii="Times New Roman" w:hAnsi="Times New Roman"/>
-          <w:sz w:val="22"/>
-          <w:szCs w:val="22"/>
-        </w:rPr>
-        <w:t xml:space="preserve"> </w:t>
-      </w:r>
-      <w:proofErr w:type="spellStart"/>
-      <w:r>
-        <w:rPr>
-          <w:rFonts w:ascii="Times New Roman" w:hAnsi="Times New Roman"/>
-          <w:sz w:val="22"/>
-          <w:szCs w:val="22"/>
-        </w:rPr>
-        <w:t>pomocí</w:t>
-      </w:r>
-      <w:proofErr w:type="spellEnd"/>
-      <w:r>
-        <w:rPr>
-          <w:rFonts w:ascii="Times New Roman" w:hAnsi="Times New Roman"/>
-          <w:sz w:val="22"/>
-          <w:szCs w:val="22"/>
-        </w:rPr>
-        <w:t xml:space="preserve"> </w:t>
-      </w:r>
-      <w:proofErr w:type="spellStart"/>
-      <w:r>
-        <w:rPr>
-          <w:rFonts w:ascii="Times New Roman" w:hAnsi="Times New Roman"/>
-          <w:sz w:val="22"/>
-          <w:szCs w:val="22"/>
-        </w:rPr>
-        <w:t>grafického</w:t>
-      </w:r>
-      <w:proofErr w:type="spellEnd"/>
-      <w:r>
-        <w:rPr>
-          <w:rFonts w:ascii="Times New Roman" w:hAnsi="Times New Roman"/>
-          <w:sz w:val="22"/>
-          <w:szCs w:val="22"/>
-        </w:rPr>
-        <w:t xml:space="preserve"> </w:t>
-      </w:r>
-      <w:proofErr w:type="spellStart"/>
-      <w:r>
-        <w:rPr>
-          <w:rFonts w:ascii="Times New Roman" w:hAnsi="Times New Roman"/>
-          <w:sz w:val="22"/>
-          <w:szCs w:val="22"/>
-        </w:rPr>
-        <w:t>uživatelského</w:t>
-      </w:r>
-      <w:proofErr w:type="spellEnd"/>
-      <w:r>
-        <w:rPr>
-          <w:rFonts w:ascii="Times New Roman" w:hAnsi="Times New Roman"/>
-          <w:sz w:val="22"/>
-          <w:szCs w:val="22"/>
-        </w:rPr>
-        <w:t xml:space="preserve"> </w:t>
-      </w:r>
-      <w:proofErr w:type="spellStart"/>
-      <w:r>
-        <w:rPr>
-          <w:rFonts w:ascii="Times New Roman" w:hAnsi="Times New Roman"/>
-          <w:sz w:val="22"/>
-          <w:szCs w:val="22"/>
-        </w:rPr>
-        <w:t>rozhraní</w:t>
-      </w:r>
-      <w:proofErr w:type="spellEnd"/>
-      <w:r>
-        <w:rPr>
-          <w:rFonts w:ascii="Times New Roman" w:hAnsi="Times New Roman"/>
-          <w:sz w:val="22"/>
-          <w:szCs w:val="22"/>
-        </w:rPr>
-        <w:t>.</w:t>
+      <w:r>
+        <w:rPr>
+          <w:rFonts w:ascii="Times New Roman" w:hAnsi="Times New Roman"/>
+          <w:sz w:val="22"/>
+          <w:szCs w:val="22"/>
+        </w:rPr>
+        <w:t>Bude umožněno nastavení pasovacích značek pomocí grafického uživatelského rozhraní.</w:t>
       </w:r>
     </w:p>
     <w:p>
@@ -8154,32 +6618,8 @@
           <w:szCs w:val="24"/>
         </w:rPr>
         <w:tab/>
-      </w:r>
-      <w:proofErr w:type="spellStart"/>
-      <w:r>
-        <w:rPr>
-          <w:rFonts w:ascii="Times New Roman" w:hAnsi="Times New Roman"/>
-          <w:szCs w:val="24"/>
-        </w:rPr>
-        <w:t>Funkční</w:t>
-      </w:r>
-      <w:proofErr w:type="spellEnd"/>
-      <w:r>
-        <w:rPr>
-          <w:rFonts w:ascii="Times New Roman" w:hAnsi="Times New Roman"/>
-          <w:szCs w:val="24"/>
-        </w:rPr>
-        <w:t xml:space="preserve"> </w:t>
-      </w:r>
-      <w:proofErr w:type="spellStart"/>
-      <w:r>
-        <w:rPr>
-          <w:rFonts w:ascii="Times New Roman" w:hAnsi="Times New Roman"/>
-          <w:szCs w:val="24"/>
-        </w:rPr>
-        <w:t>požadavky</w:t>
-      </w:r>
-      <w:proofErr w:type="spellEnd"/>
+        <w:t>Funkční požadavky</w:t>
+      </w:r>
     </w:p>
     <w:p>
       <w:pPr>
@@ -8197,23 +6637,13 @@
         </w:rPr>
         <w:tab/>
       </w:r>
-      <w:proofErr w:type="spellStart"/>
-      <w:r>
-        <w:rPr>
-          <w:rFonts w:ascii="Times New Roman" w:hAnsi="Times New Roman"/>
-          <w:sz w:val="22"/>
-          <w:szCs w:val="22"/>
-        </w:rPr>
-        <w:t>Požadavek</w:t>
-      </w:r>
-      <w:proofErr w:type="spellEnd"/>
-      <w:r>
-        <w:rPr>
-          <w:rFonts w:ascii="Times New Roman" w:hAnsi="Times New Roman"/>
-          <w:sz w:val="22"/>
-          <w:szCs w:val="22"/>
-        </w:rPr>
-        <w:t xml:space="preserve"> </w:t>
+      <w:r>
+        <w:rPr>
+          <w:rFonts w:ascii="Times New Roman" w:hAnsi="Times New Roman"/>
+          <w:sz w:val="22"/>
+          <w:szCs w:val="22"/>
+        </w:rPr>
+        <w:t xml:space="preserve">Požadavek </w:t>
       </w:r>
       <w:r>
         <w:rPr>
@@ -8265,186 +6695,7 @@
           <w:szCs w:val="22"/>
         </w:rPr>
         <w:tab/>
-      </w:r>
-      <w:proofErr w:type="spellStart"/>
-      <w:r>
-        <w:rPr>
-          <w:rFonts w:ascii="Times New Roman" w:hAnsi="Times New Roman"/>
-          <w:sz w:val="22"/>
-          <w:szCs w:val="22"/>
-        </w:rPr>
-        <w:t>Výstupní</w:t>
-      </w:r>
-      <w:proofErr w:type="spellEnd"/>
-      <w:r>
-        <w:rPr>
-          <w:rFonts w:ascii="Times New Roman" w:hAnsi="Times New Roman"/>
-          <w:sz w:val="22"/>
-          <w:szCs w:val="22"/>
-        </w:rPr>
-        <w:t xml:space="preserve"> </w:t>
-      </w:r>
-      <w:proofErr w:type="spellStart"/>
-      <w:r>
-        <w:rPr>
-          <w:rFonts w:ascii="Times New Roman" w:hAnsi="Times New Roman"/>
-          <w:sz w:val="22"/>
-          <w:szCs w:val="22"/>
-        </w:rPr>
-        <w:t>obrázek</w:t>
-      </w:r>
-      <w:proofErr w:type="spellEnd"/>
-      <w:r>
-        <w:rPr>
-          <w:rFonts w:ascii="Times New Roman" w:hAnsi="Times New Roman"/>
-          <w:sz w:val="22"/>
-          <w:szCs w:val="22"/>
-        </w:rPr>
-        <w:t xml:space="preserve"> </w:t>
-      </w:r>
-      <w:proofErr w:type="spellStart"/>
-      <w:r>
-        <w:rPr>
-          <w:rFonts w:ascii="Times New Roman" w:hAnsi="Times New Roman"/>
-          <w:sz w:val="22"/>
-          <w:szCs w:val="22"/>
-        </w:rPr>
-        <w:t>musí</w:t>
-      </w:r>
-      <w:proofErr w:type="spellEnd"/>
-      <w:r>
-        <w:rPr>
-          <w:rFonts w:ascii="Times New Roman" w:hAnsi="Times New Roman"/>
-          <w:sz w:val="22"/>
-          <w:szCs w:val="22"/>
-        </w:rPr>
-        <w:t xml:space="preserve"> </w:t>
-      </w:r>
-      <w:proofErr w:type="spellStart"/>
-      <w:r>
-        <w:rPr>
-          <w:rFonts w:ascii="Times New Roman" w:hAnsi="Times New Roman"/>
-          <w:sz w:val="22"/>
-          <w:szCs w:val="22"/>
-        </w:rPr>
-        <w:t>být</w:t>
-      </w:r>
-      <w:proofErr w:type="spellEnd"/>
-      <w:r>
-        <w:rPr>
-          <w:rFonts w:ascii="Times New Roman" w:hAnsi="Times New Roman"/>
-          <w:sz w:val="22"/>
-          <w:szCs w:val="22"/>
-        </w:rPr>
-        <w:t xml:space="preserve"> </w:t>
-      </w:r>
-      <w:proofErr w:type="spellStart"/>
-      <w:r>
-        <w:rPr>
-          <w:rFonts w:ascii="Times New Roman" w:hAnsi="Times New Roman"/>
-          <w:sz w:val="22"/>
-          <w:szCs w:val="22"/>
-        </w:rPr>
-        <w:t>vytvořen</w:t>
-      </w:r>
-      <w:proofErr w:type="spellEnd"/>
-      <w:r>
-        <w:rPr>
-          <w:rFonts w:ascii="Times New Roman" w:hAnsi="Times New Roman"/>
-          <w:sz w:val="22"/>
-          <w:szCs w:val="22"/>
-        </w:rPr>
-        <w:t xml:space="preserve">. </w:t>
-      </w:r>
-      <w:proofErr w:type="spellStart"/>
-      <w:r>
-        <w:rPr>
-          <w:rFonts w:ascii="Times New Roman" w:hAnsi="Times New Roman"/>
-          <w:sz w:val="22"/>
-          <w:szCs w:val="22"/>
-        </w:rPr>
-        <w:t>Automaticky</w:t>
-      </w:r>
-      <w:proofErr w:type="spellEnd"/>
-      <w:r>
-        <w:rPr>
-          <w:rFonts w:ascii="Times New Roman" w:hAnsi="Times New Roman"/>
-          <w:sz w:val="22"/>
-          <w:szCs w:val="22"/>
-        </w:rPr>
-        <w:t xml:space="preserve"> </w:t>
-      </w:r>
-      <w:proofErr w:type="spellStart"/>
-      <w:r>
-        <w:rPr>
-          <w:rFonts w:ascii="Times New Roman" w:hAnsi="Times New Roman"/>
-          <w:sz w:val="22"/>
-          <w:szCs w:val="22"/>
-        </w:rPr>
-        <w:t>selže</w:t>
-      </w:r>
-      <w:proofErr w:type="spellEnd"/>
-      <w:r>
-        <w:rPr>
-          <w:rFonts w:ascii="Times New Roman" w:hAnsi="Times New Roman"/>
-          <w:sz w:val="22"/>
-          <w:szCs w:val="22"/>
-        </w:rPr>
-        <w:t xml:space="preserve"> </w:t>
-      </w:r>
-      <w:proofErr w:type="spellStart"/>
-      <w:r>
-        <w:rPr>
-          <w:rFonts w:ascii="Times New Roman" w:hAnsi="Times New Roman"/>
-          <w:sz w:val="22"/>
-          <w:szCs w:val="22"/>
-        </w:rPr>
-        <w:t>při</w:t>
-      </w:r>
-      <w:proofErr w:type="spellEnd"/>
-      <w:r>
-        <w:rPr>
-          <w:rFonts w:ascii="Times New Roman" w:hAnsi="Times New Roman"/>
-          <w:sz w:val="22"/>
-          <w:szCs w:val="22"/>
-        </w:rPr>
-        <w:t xml:space="preserve"> </w:t>
-      </w:r>
-      <w:proofErr w:type="spellStart"/>
-      <w:r>
-        <w:rPr>
-          <w:rFonts w:ascii="Times New Roman" w:hAnsi="Times New Roman"/>
-          <w:sz w:val="22"/>
-          <w:szCs w:val="22"/>
-        </w:rPr>
-        <w:t>selhání</w:t>
-      </w:r>
-      <w:proofErr w:type="spellEnd"/>
-      <w:r>
-        <w:rPr>
-          <w:rFonts w:ascii="Times New Roman" w:hAnsi="Times New Roman"/>
-          <w:sz w:val="22"/>
-          <w:szCs w:val="22"/>
-        </w:rPr>
-        <w:t xml:space="preserve"> </w:t>
-      </w:r>
-      <w:proofErr w:type="spellStart"/>
-      <w:r>
-        <w:rPr>
-          <w:rFonts w:ascii="Times New Roman" w:hAnsi="Times New Roman"/>
-          <w:sz w:val="22"/>
-          <w:szCs w:val="22"/>
-        </w:rPr>
-        <w:t>požadavku</w:t>
-      </w:r>
-      <w:proofErr w:type="spellEnd"/>
-      <w:r>
-        <w:rPr>
-          <w:rFonts w:ascii="Times New Roman" w:hAnsi="Times New Roman"/>
-          <w:sz w:val="22"/>
-          <w:szCs w:val="22"/>
-        </w:rPr>
-        <w:t xml:space="preserve"> </w:t>
+        <w:t xml:space="preserve">Výstupní obrázek musí být vytvořen. Automaticky selže při selhání požadavku </w:t>
       </w:r>
       <w:r>
         <w:rPr>
@@ -8493,99 +6744,7 @@
           <w:sz w:val="22"/>
           <w:szCs w:val="22"/>
         </w:rPr>
-        <w:t xml:space="preserve">, </w:t>
-      </w:r>
-      <w:proofErr w:type="spellStart"/>
-      <w:r>
-        <w:rPr>
-          <w:rFonts w:ascii="Times New Roman" w:hAnsi="Times New Roman"/>
-          <w:sz w:val="22"/>
-          <w:szCs w:val="22"/>
-        </w:rPr>
-        <w:t>reakce</w:t>
-      </w:r>
-      <w:proofErr w:type="spellEnd"/>
-      <w:r>
-        <w:rPr>
-          <w:rFonts w:ascii="Times New Roman" w:hAnsi="Times New Roman"/>
-          <w:sz w:val="22"/>
-          <w:szCs w:val="22"/>
-        </w:rPr>
-        <w:t xml:space="preserve"> </w:t>
-      </w:r>
-      <w:proofErr w:type="spellStart"/>
-      <w:proofErr w:type="gramStart"/>
-      <w:r>
-        <w:rPr>
-          <w:rFonts w:ascii="Times New Roman" w:hAnsi="Times New Roman"/>
-          <w:sz w:val="22"/>
-          <w:szCs w:val="22"/>
-        </w:rPr>
-        <w:t>na</w:t>
-      </w:r>
-      <w:proofErr w:type="spellEnd"/>
-      <w:proofErr w:type="gramEnd"/>
-      <w:r>
-        <w:rPr>
-          <w:rFonts w:ascii="Times New Roman" w:hAnsi="Times New Roman"/>
-          <w:sz w:val="22"/>
-          <w:szCs w:val="22"/>
-        </w:rPr>
-        <w:t xml:space="preserve"> </w:t>
-      </w:r>
-      <w:proofErr w:type="spellStart"/>
-      <w:r>
-        <w:rPr>
-          <w:rFonts w:ascii="Times New Roman" w:hAnsi="Times New Roman"/>
-          <w:sz w:val="22"/>
-          <w:szCs w:val="22"/>
-        </w:rPr>
-        <w:t>selhání</w:t>
-      </w:r>
-      <w:proofErr w:type="spellEnd"/>
-      <w:r>
-        <w:rPr>
-          <w:rFonts w:ascii="Times New Roman" w:hAnsi="Times New Roman"/>
-          <w:sz w:val="22"/>
-          <w:szCs w:val="22"/>
-        </w:rPr>
-        <w:t xml:space="preserve"> je s </w:t>
-      </w:r>
-      <w:proofErr w:type="spellStart"/>
-      <w:r>
-        <w:rPr>
-          <w:rFonts w:ascii="Times New Roman" w:hAnsi="Times New Roman"/>
-          <w:sz w:val="22"/>
-          <w:szCs w:val="22"/>
-        </w:rPr>
-        <w:t>ním</w:t>
-      </w:r>
-      <w:proofErr w:type="spellEnd"/>
-      <w:r>
-        <w:rPr>
-          <w:rFonts w:ascii="Times New Roman" w:hAnsi="Times New Roman"/>
-          <w:sz w:val="22"/>
-          <w:szCs w:val="22"/>
-        </w:rPr>
-        <w:t xml:space="preserve"> </w:t>
-      </w:r>
-      <w:proofErr w:type="spellStart"/>
-      <w:r>
-        <w:rPr>
-          <w:rFonts w:ascii="Times New Roman" w:hAnsi="Times New Roman"/>
-          <w:sz w:val="22"/>
-          <w:szCs w:val="22"/>
-        </w:rPr>
-        <w:t>spojena</w:t>
-      </w:r>
-      <w:proofErr w:type="spellEnd"/>
-      <w:r>
-        <w:rPr>
-          <w:rFonts w:ascii="Times New Roman" w:hAnsi="Times New Roman"/>
-          <w:sz w:val="22"/>
-          <w:szCs w:val="22"/>
-        </w:rPr>
-        <w:t>.</w:t>
+        <w:t>, reakce na selhání je s ním spojena.</w:t>
       </w:r>
     </w:p>
     <w:p>
@@ -8601,59 +6760,13 @@
         </w:rPr>
       </w:pPr>
       <w:bookmarkStart w:id="18" w:name="__RefHeading___Toc224035876"/>
-      <w:proofErr w:type="spellStart"/>
       <w:r>
         <w:rPr>
           <w:sz w:val="20"/>
         </w:rPr>
-        <w:t>Požadavky</w:t>
-      </w:r>
-      <w:proofErr w:type="spellEnd"/>
-      <w:r>
-        <w:rPr>
-          <w:sz w:val="20"/>
-        </w:rPr>
-        <w:t xml:space="preserve"> </w:t>
-      </w:r>
-      <w:proofErr w:type="spellStart"/>
-      <w:proofErr w:type="gramStart"/>
-      <w:r>
-        <w:rPr>
-          <w:sz w:val="20"/>
-        </w:rPr>
-        <w:t>na</w:t>
-      </w:r>
-      <w:proofErr w:type="spellEnd"/>
-      <w:proofErr w:type="gramEnd"/>
-      <w:r>
-        <w:rPr>
-          <w:sz w:val="20"/>
-        </w:rPr>
-        <w:t xml:space="preserve"> </w:t>
-      </w:r>
-      <w:proofErr w:type="spellStart"/>
-      <w:r>
-        <w:rPr>
-          <w:sz w:val="20"/>
-        </w:rPr>
-        <w:t>vnější</w:t>
-      </w:r>
-      <w:proofErr w:type="spellEnd"/>
-      <w:r>
-        <w:rPr>
-          <w:sz w:val="20"/>
-        </w:rPr>
-        <w:t xml:space="preserve"> </w:t>
-      </w:r>
-      <w:proofErr w:type="spellStart"/>
-      <w:r>
-        <w:rPr>
-          <w:sz w:val="20"/>
-        </w:rPr>
-        <w:t>rozhraní</w:t>
+        <w:t>Požadavky na vnější rozhraní</w:t>
       </w:r>
       <w:bookmarkEnd w:id="18"/>
-      <w:proofErr w:type="spellEnd"/>
     </w:p>
     <w:p>
       <w:pPr>
@@ -8800,7 +6913,6 @@
           <w:color w:val="111111"/>
           <w:lang w:val="cs-CZ"/>
         </w:rPr>
-        <w:lastRenderedPageBreak/>
         <w:t>32-bitovou verzi aplikace 32-bitová knihovna, pro 64-bitovou verzi 64-bitová knihovna). Dále je potřeba nainstalovaný .NET framework verze 4.5 a Microsoft Visual C++ Redistributable 2013 (opět podle verze aplikace 32-bit nebo 64-bit).</w:t>
       </w:r>
     </w:p>
@@ -8820,6 +6932,7 @@
         <w:rPr>
           <w:lang w:val="cs-CZ"/>
         </w:rPr>
+        <w:lastRenderedPageBreak/>
         <w:t>Komunikační rozhraní</w:t>
       </w:r>
       <w:bookmarkEnd w:id="22"/>
@@ -8860,57 +6973,13 @@
         </w:rPr>
       </w:pPr>
       <w:bookmarkStart w:id="23" w:name="__RefHeading___Toc224035881"/>
-      <w:proofErr w:type="spellStart"/>
       <w:r>
         <w:rPr>
           <w:sz w:val="20"/>
         </w:rPr>
-        <w:t>Další</w:t>
-      </w:r>
-      <w:proofErr w:type="spellEnd"/>
-      <w:r>
-        <w:rPr>
-          <w:sz w:val="20"/>
-        </w:rPr>
-        <w:t xml:space="preserve"> </w:t>
-      </w:r>
-      <w:proofErr w:type="spellStart"/>
-      <w:r>
-        <w:rPr>
-          <w:sz w:val="20"/>
-        </w:rPr>
-        <w:t>parametrické</w:t>
-      </w:r>
-      <w:proofErr w:type="spellEnd"/>
-      <w:r>
-        <w:rPr>
-          <w:sz w:val="20"/>
-        </w:rPr>
-        <w:t xml:space="preserve"> (</w:t>
-      </w:r>
-      <w:proofErr w:type="spellStart"/>
-      <w:r>
-        <w:rPr>
-          <w:sz w:val="20"/>
-        </w:rPr>
-        <w:t>mimofunkční</w:t>
-      </w:r>
-      <w:proofErr w:type="spellEnd"/>
-      <w:r>
-        <w:rPr>
-          <w:sz w:val="20"/>
-        </w:rPr>
-        <w:t xml:space="preserve">) </w:t>
-      </w:r>
-      <w:proofErr w:type="spellStart"/>
-      <w:r>
-        <w:rPr>
-          <w:sz w:val="20"/>
-        </w:rPr>
-        <w:t>požadavky</w:t>
+        <w:t>Další parametrické (mimofunkční) požadavky</w:t>
       </w:r>
       <w:bookmarkEnd w:id="23"/>
-      <w:proofErr w:type="spellEnd"/>
     </w:p>
     <w:p>
       <w:pPr>
@@ -9059,29 +7128,13 @@
         </w:rPr>
       </w:pPr>
       <w:bookmarkStart w:id="27" w:name="__RefHeading___Toc224035885"/>
-      <w:proofErr w:type="spellStart"/>
       <w:r>
         <w:rPr>
           <w:sz w:val="20"/>
         </w:rPr>
-        <w:t>Ostatní</w:t>
-      </w:r>
-      <w:proofErr w:type="spellEnd"/>
-      <w:r>
-        <w:rPr>
-          <w:sz w:val="20"/>
-        </w:rPr>
-        <w:t xml:space="preserve"> </w:t>
-      </w:r>
-      <w:proofErr w:type="spellStart"/>
-      <w:r>
-        <w:rPr>
-          <w:sz w:val="20"/>
-        </w:rPr>
-        <w:t>požadavky</w:t>
+        <w:t>Ostatní požadavky</w:t>
       </w:r>
       <w:bookmarkEnd w:id="27"/>
-      <w:proofErr w:type="spellEnd"/>
     </w:p>
     <w:p>
       <w:pPr>
@@ -9166,7 +7219,7 @@
       </w:r>
     </w:p>
     <w:sectPr>
-      <w:headerReference w:type="default" r:id="rId8"/>
+      <w:headerReference w:type="default" r:id="rId12"/>
       <w:pgSz w:w="12240" w:h="15840"/>
       <w:pgMar w:top="1440" w:right="1296" w:bottom="1440" w:left="1296" w:header="708" w:footer="720" w:gutter="0"/>
       <w:pgNumType w:start="1"/>

</xml_diff>